<commit_message>
updated SDD, added title and names to others
</commit_message>
<xml_diff>
--- a/Documentation/Executive Summary.docx
+++ b/Documentation/Executive Summary.docx
@@ -1,6 +1,6 @@
 
 <file path=word/document.xml><?xml version="1.0" encoding="utf-8"?>
-<w:document xmlns:wpc="http://schemas.microsoft.com/office/word/2010/wordprocessingCanvas" xmlns:mc="http://schemas.openxmlformats.org/markup-compatibility/2006" xmlns:o="urn:schemas-microsoft-com:office:office" xmlns:r="http://schemas.openxmlformats.org/officeDocument/2006/relationships" xmlns:m="http://schemas.openxmlformats.org/officeDocument/2006/math" xmlns:v="urn:schemas-microsoft-com:vml" xmlns:wp14="http://schemas.microsoft.com/office/word/2010/wordprocessingDrawing" xmlns:wp="http://schemas.openxmlformats.org/drawingml/2006/wordprocessingDrawing" xmlns:w10="urn:schemas-microsoft-com:office:word" xmlns:w="http://schemas.openxmlformats.org/wordprocessingml/2006/main" xmlns:w14="http://schemas.microsoft.com/office/word/2010/wordml" xmlns:w15="http://schemas.microsoft.com/office/word/2012/wordml" xmlns:wpg="http://schemas.microsoft.com/office/word/2010/wordprocessingGroup" xmlns:wpi="http://schemas.microsoft.com/office/word/2010/wordprocessingInk" xmlns:wne="http://schemas.microsoft.com/office/word/2006/wordml" xmlns:wps="http://schemas.microsoft.com/office/word/2010/wordprocessingShape" mc:Ignorable="w14 w15 wp14">
+<w:document xmlns:wpc="http://schemas.microsoft.com/office/word/2010/wordprocessingCanvas" xmlns:cx="http://schemas.microsoft.com/office/drawing/2014/chartex" xmlns:cx1="http://schemas.microsoft.com/office/drawing/2015/9/8/chartex" xmlns:cx2="http://schemas.microsoft.com/office/drawing/2015/10/21/chartex" xmlns:cx3="http://schemas.microsoft.com/office/drawing/2016/5/9/chartex" xmlns:cx4="http://schemas.microsoft.com/office/drawing/2016/5/10/chartex" xmlns:cx5="http://schemas.microsoft.com/office/drawing/2016/5/11/chartex" xmlns:cx6="http://schemas.microsoft.com/office/drawing/2016/5/12/chartex" xmlns:cx7="http://schemas.microsoft.com/office/drawing/2016/5/13/chartex" xmlns:cx8="http://schemas.microsoft.com/office/drawing/2016/5/14/chartex" xmlns:mc="http://schemas.openxmlformats.org/markup-compatibility/2006" xmlns:aink="http://schemas.microsoft.com/office/drawing/2016/ink" xmlns:am3d="http://schemas.microsoft.com/office/drawing/2017/model3d" xmlns:o="urn:schemas-microsoft-com:office:office" xmlns:oel="http://schemas.microsoft.com/office/2019/extlst" xmlns:r="http://schemas.openxmlformats.org/officeDocument/2006/relationships" xmlns:m="http://schemas.openxmlformats.org/officeDocument/2006/math" xmlns:v="urn:schemas-microsoft-com:vml" xmlns:wp14="http://schemas.microsoft.com/office/word/2010/wordprocessingDrawing" xmlns:wp="http://schemas.openxmlformats.org/drawingml/2006/wordprocessingDrawing" xmlns:w10="urn:schemas-microsoft-com:office:word" xmlns:w="http://schemas.openxmlformats.org/wordprocessingml/2006/main" xmlns:w14="http://schemas.microsoft.com/office/word/2010/wordml" xmlns:w15="http://schemas.microsoft.com/office/word/2012/wordml" xmlns:w16cex="http://schemas.microsoft.com/office/word/2018/wordml/cex" xmlns:w16cid="http://schemas.microsoft.com/office/word/2016/wordml/cid" xmlns:w16="http://schemas.microsoft.com/office/word/2018/wordml" xmlns:w16sdtdh="http://schemas.microsoft.com/office/word/2020/wordml/sdtdatahash" xmlns:w16se="http://schemas.microsoft.com/office/word/2015/wordml/symex" xmlns:wpg="http://schemas.microsoft.com/office/word/2010/wordprocessingGroup" xmlns:wpi="http://schemas.microsoft.com/office/word/2010/wordprocessingInk" xmlns:wne="http://schemas.microsoft.com/office/word/2006/wordml" xmlns:wps="http://schemas.microsoft.com/office/word/2010/wordprocessingShape" mc:Ignorable="w14 w15 w16se w16cid w16 w16cex w16sdtdh wp14">
   <w:body>
     <w:tbl>
       <w:tblPr>
@@ -35,14 +35,13 @@
               <w:dataBinding w:prefixMappings="xmlns:ns0='http://purl.org/dc/elements/1.1/' xmlns:ns1='http://schemas.openxmlformats.org/package/2006/metadata/core-properties' " w:xpath="/ns1:coreProperties[1]/ns0:title[1]" w:storeItemID="{6C3C8BC8-F283-45AE-878A-BAB7291924A1}"/>
               <w:text/>
             </w:sdtPr>
-            <w:sdtEndPr/>
             <w:sdtContent>
               <w:p>
                 <w:pPr>
                   <w:pStyle w:val="Title"/>
                 </w:pPr>
                 <w:r>
-                  <w:t>&lt;PROJECT NAME&gt;</w:t>
+                  <w:t>NSW Traffic Penalty Data Search</w:t>
                 </w:r>
                 <w:r>
                   <w:t xml:space="preserve"> </w:t>
@@ -79,10 +78,14 @@
                 <w:dataBinding w:prefixMappings="xmlns:ns0='http://purl.org/dc/elements/1.1/' xmlns:ns1='http://schemas.openxmlformats.org/package/2006/metadata/core-properties' " w:xpath="/ns1:coreProperties[1]/ns0:creator[1]" w:storeItemID="{6C3C8BC8-F283-45AE-878A-BAB7291924A1}"/>
                 <w:text/>
               </w:sdtPr>
-              <w:sdtEndPr/>
               <w:sdtContent>
+                <w:proofErr w:type="spellStart"/>
                 <w:r>
-                  <w:t>Group Member Names</w:t>
+                  <w:t>Nikkelas</w:t>
+                </w:r>
+                <w:proofErr w:type="spellEnd"/>
+                <w:r>
+                  <w:t xml:space="preserve"> Raines, Taiki Matehe</w:t>
                 </w:r>
               </w:sdtContent>
             </w:sdt>
@@ -105,17 +108,16 @@
                 <w:placeholder>
                   <w:docPart w:val="CCAB335EBB7D49D09A6FD43A25F22038"/>
                 </w:placeholder>
-                <w:date>
+                <w:date w:fullDate="2023-10-08T00:00:00Z">
                   <w:dateFormat w:val="MMMM d, yyyy"/>
                   <w:lid w:val="en-US"/>
                   <w:storeMappedDataAs w:val="dateTime"/>
                   <w:calendar w:val="gregorian"/>
                 </w:date>
               </w:sdtPr>
-              <w:sdtEndPr/>
               <w:sdtContent>
                 <w:r>
-                  <w:t>Date</w:t>
+                  <w:t>October 8, 2023</w:t>
                 </w:r>
               </w:sdtContent>
             </w:sdt>
@@ -152,7 +154,6 @@
         <w:showingPlcHdr/>
         <w15:appearance w15:val="hidden"/>
       </w:sdtPr>
-      <w:sdtEndPr/>
       <w:sdtContent>
         <w:p>
           <w:pPr>
@@ -166,8 +167,13 @@
     </w:sdt>
     <w:p>
       <w:r>
-        <w:t>A 100 to 150 word</w:t>
+        <w:t xml:space="preserve">A </w:t>
       </w:r>
+      <w:proofErr w:type="gramStart"/>
+      <w:r>
+        <w:t>100 to 150 word</w:t>
+      </w:r>
+      <w:proofErr w:type="gramEnd"/>
       <w:r>
         <w:t xml:space="preserve"> executive</w:t>
       </w:r>
@@ -193,7 +199,6 @@
         <w:showingPlcHdr/>
         <w15:appearance w15:val="hidden"/>
       </w:sdtPr>
-      <w:sdtEndPr/>
       <w:sdtContent>
         <w:p>
           <w:pPr>
@@ -226,8 +231,16 @@
         <w:rPr>
           <w:color w:val="FF0000"/>
         </w:rPr>
-        <w:t xml:space="preserve"> Include the date range covered, and the different analysis tasks performed</w:t>
+        <w:t xml:space="preserve"> Include the date range covered, and the different analysis tasks </w:t>
       </w:r>
+      <w:proofErr w:type="gramStart"/>
+      <w:r>
+        <w:rPr>
+          <w:color w:val="FF0000"/>
+        </w:rPr>
+        <w:t>performed</w:t>
+      </w:r>
+      <w:proofErr w:type="gramEnd"/>
     </w:p>
     <w:p>
       <w:pPr>
@@ -272,7 +285,21 @@
         <w:rPr>
           <w:color w:val="FF0000"/>
         </w:rPr>
-        <w:t xml:space="preserve"> the requirements of your dataset, put the results of your analysis of a 12 month date period for each of the required functionalities in these sections. Change the title names to reflect your dataset and the analysis being performed.</w:t>
+        <w:t xml:space="preserve"> the requirements of your dataset, put the results of your analysis of a </w:t>
+      </w:r>
+      <w:proofErr w:type="gramStart"/>
+      <w:r>
+        <w:rPr>
+          <w:color w:val="FF0000"/>
+        </w:rPr>
+        <w:t>12 month</w:t>
+      </w:r>
+      <w:proofErr w:type="gramEnd"/>
+      <w:r>
+        <w:rPr>
+          <w:color w:val="FF0000"/>
+        </w:rPr>
+        <w:t xml:space="preserve"> date period for each of the required functionalities in these sections. Change the title names to reflect your dataset and the analysis being performed.</w:t>
       </w:r>
       <w:r>
         <w:rPr>
@@ -280,8 +307,6 @@
         </w:rPr>
         <w:t xml:space="preserve"> You may include images from your program as well as your own description of the results.</w:t>
       </w:r>
-      <w:bookmarkStart w:id="0" w:name="_GoBack"/>
-      <w:bookmarkEnd w:id="0"/>
     </w:p>
     <w:p>
       <w:pPr>
@@ -371,7 +396,7 @@
 </file>
 
 <file path=word/endnotes.xml><?xml version="1.0" encoding="utf-8"?>
-<w:endnotes xmlns:wpc="http://schemas.microsoft.com/office/word/2010/wordprocessingCanvas" xmlns:mc="http://schemas.openxmlformats.org/markup-compatibility/2006" xmlns:o="urn:schemas-microsoft-com:office:office" xmlns:r="http://schemas.openxmlformats.org/officeDocument/2006/relationships" xmlns:m="http://schemas.openxmlformats.org/officeDocument/2006/math" xmlns:v="urn:schemas-microsoft-com:vml" xmlns:wp14="http://schemas.microsoft.com/office/word/2010/wordprocessingDrawing" xmlns:wp="http://schemas.openxmlformats.org/drawingml/2006/wordprocessingDrawing" xmlns:w10="urn:schemas-microsoft-com:office:word" xmlns:w="http://schemas.openxmlformats.org/wordprocessingml/2006/main" xmlns:w14="http://schemas.microsoft.com/office/word/2010/wordml" xmlns:w15="http://schemas.microsoft.com/office/word/2012/wordml" xmlns:wpg="http://schemas.microsoft.com/office/word/2010/wordprocessingGroup" xmlns:wpi="http://schemas.microsoft.com/office/word/2010/wordprocessingInk" xmlns:wne="http://schemas.microsoft.com/office/word/2006/wordml" xmlns:wps="http://schemas.microsoft.com/office/word/2010/wordprocessingShape" mc:Ignorable="w14 w15 wp14">
+<w:endnotes xmlns:wpc="http://schemas.microsoft.com/office/word/2010/wordprocessingCanvas" xmlns:cx="http://schemas.microsoft.com/office/drawing/2014/chartex" xmlns:cx1="http://schemas.microsoft.com/office/drawing/2015/9/8/chartex" xmlns:cx2="http://schemas.microsoft.com/office/drawing/2015/10/21/chartex" xmlns:cx3="http://schemas.microsoft.com/office/drawing/2016/5/9/chartex" xmlns:cx4="http://schemas.microsoft.com/office/drawing/2016/5/10/chartex" xmlns:cx5="http://schemas.microsoft.com/office/drawing/2016/5/11/chartex" xmlns:cx6="http://schemas.microsoft.com/office/drawing/2016/5/12/chartex" xmlns:cx7="http://schemas.microsoft.com/office/drawing/2016/5/13/chartex" xmlns:cx8="http://schemas.microsoft.com/office/drawing/2016/5/14/chartex" xmlns:mc="http://schemas.openxmlformats.org/markup-compatibility/2006" xmlns:aink="http://schemas.microsoft.com/office/drawing/2016/ink" xmlns:am3d="http://schemas.microsoft.com/office/drawing/2017/model3d" xmlns:o="urn:schemas-microsoft-com:office:office" xmlns:oel="http://schemas.microsoft.com/office/2019/extlst" xmlns:r="http://schemas.openxmlformats.org/officeDocument/2006/relationships" xmlns:m="http://schemas.openxmlformats.org/officeDocument/2006/math" xmlns:v="urn:schemas-microsoft-com:vml" xmlns:wp14="http://schemas.microsoft.com/office/word/2010/wordprocessingDrawing" xmlns:wp="http://schemas.openxmlformats.org/drawingml/2006/wordprocessingDrawing" xmlns:w10="urn:schemas-microsoft-com:office:word" xmlns:w="http://schemas.openxmlformats.org/wordprocessingml/2006/main" xmlns:w14="http://schemas.microsoft.com/office/word/2010/wordml" xmlns:w15="http://schemas.microsoft.com/office/word/2012/wordml" xmlns:w16cex="http://schemas.microsoft.com/office/word/2018/wordml/cex" xmlns:w16cid="http://schemas.microsoft.com/office/word/2016/wordml/cid" xmlns:w16="http://schemas.microsoft.com/office/word/2018/wordml" xmlns:w16sdtdh="http://schemas.microsoft.com/office/word/2020/wordml/sdtdatahash" xmlns:w16se="http://schemas.microsoft.com/office/word/2015/wordml/symex" xmlns:wpg="http://schemas.microsoft.com/office/word/2010/wordprocessingGroup" xmlns:wpi="http://schemas.microsoft.com/office/word/2010/wordprocessingInk" xmlns:wne="http://schemas.microsoft.com/office/word/2006/wordml" xmlns:wps="http://schemas.microsoft.com/office/word/2010/wordprocessingShape" mc:Ignorable="w14 w15 w16se w16cid w16 w16cex w16sdtdh wp14">
   <w:endnote w:type="separator" w:id="-1">
     <w:p>
       <w:pPr>
@@ -396,7 +421,7 @@
 </file>
 
 <file path=word/footer1.xml><?xml version="1.0" encoding="utf-8"?>
-<w:ftr xmlns:wpc="http://schemas.microsoft.com/office/word/2010/wordprocessingCanvas" xmlns:mc="http://schemas.openxmlformats.org/markup-compatibility/2006" xmlns:o="urn:schemas-microsoft-com:office:office" xmlns:r="http://schemas.openxmlformats.org/officeDocument/2006/relationships" xmlns:m="http://schemas.openxmlformats.org/officeDocument/2006/math" xmlns:v="urn:schemas-microsoft-com:vml" xmlns:wp14="http://schemas.microsoft.com/office/word/2010/wordprocessingDrawing" xmlns:wp="http://schemas.openxmlformats.org/drawingml/2006/wordprocessingDrawing" xmlns:w10="urn:schemas-microsoft-com:office:word" xmlns:w="http://schemas.openxmlformats.org/wordprocessingml/2006/main" xmlns:w14="http://schemas.microsoft.com/office/word/2010/wordml" xmlns:w15="http://schemas.microsoft.com/office/word/2012/wordml" xmlns:wpg="http://schemas.microsoft.com/office/word/2010/wordprocessingGroup" xmlns:wpi="http://schemas.microsoft.com/office/word/2010/wordprocessingInk" xmlns:wne="http://schemas.microsoft.com/office/word/2006/wordml" xmlns:wps="http://schemas.microsoft.com/office/word/2010/wordprocessingShape" mc:Ignorable="w14 w15 wp14">
+<w:ftr xmlns:wpc="http://schemas.microsoft.com/office/word/2010/wordprocessingCanvas" xmlns:cx="http://schemas.microsoft.com/office/drawing/2014/chartex" xmlns:cx1="http://schemas.microsoft.com/office/drawing/2015/9/8/chartex" xmlns:cx2="http://schemas.microsoft.com/office/drawing/2015/10/21/chartex" xmlns:cx3="http://schemas.microsoft.com/office/drawing/2016/5/9/chartex" xmlns:cx4="http://schemas.microsoft.com/office/drawing/2016/5/10/chartex" xmlns:cx5="http://schemas.microsoft.com/office/drawing/2016/5/11/chartex" xmlns:cx6="http://schemas.microsoft.com/office/drawing/2016/5/12/chartex" xmlns:cx7="http://schemas.microsoft.com/office/drawing/2016/5/13/chartex" xmlns:cx8="http://schemas.microsoft.com/office/drawing/2016/5/14/chartex" xmlns:mc="http://schemas.openxmlformats.org/markup-compatibility/2006" xmlns:aink="http://schemas.microsoft.com/office/drawing/2016/ink" xmlns:am3d="http://schemas.microsoft.com/office/drawing/2017/model3d" xmlns:o="urn:schemas-microsoft-com:office:office" xmlns:oel="http://schemas.microsoft.com/office/2019/extlst" xmlns:r="http://schemas.openxmlformats.org/officeDocument/2006/relationships" xmlns:m="http://schemas.openxmlformats.org/officeDocument/2006/math" xmlns:v="urn:schemas-microsoft-com:vml" xmlns:wp14="http://schemas.microsoft.com/office/word/2010/wordprocessingDrawing" xmlns:wp="http://schemas.openxmlformats.org/drawingml/2006/wordprocessingDrawing" xmlns:w10="urn:schemas-microsoft-com:office:word" xmlns:w="http://schemas.openxmlformats.org/wordprocessingml/2006/main" xmlns:w14="http://schemas.microsoft.com/office/word/2010/wordml" xmlns:w15="http://schemas.microsoft.com/office/word/2012/wordml" xmlns:w16cex="http://schemas.microsoft.com/office/word/2018/wordml/cex" xmlns:w16cid="http://schemas.microsoft.com/office/word/2016/wordml/cid" xmlns:w16="http://schemas.microsoft.com/office/word/2018/wordml" xmlns:w16sdtdh="http://schemas.microsoft.com/office/word/2020/wordml/sdtdatahash" xmlns:w16se="http://schemas.microsoft.com/office/word/2015/wordml/symex" xmlns:wpg="http://schemas.microsoft.com/office/word/2010/wordprocessingGroup" xmlns:wpi="http://schemas.microsoft.com/office/word/2010/wordprocessingInk" xmlns:wne="http://schemas.microsoft.com/office/word/2006/wordml" xmlns:wps="http://schemas.microsoft.com/office/word/2010/wordprocessingShape" mc:Ignorable="w14 w15 w16se w16cid w16 w16cex w16sdtdh wp14">
   <w:p>
     <w:pPr>
       <w:pStyle w:val="Footer"/>
@@ -411,7 +436,6 @@
         <w:showingPlcHdr/>
         <w15:appearance w15:val="hidden"/>
       </w:sdtPr>
-      <w:sdtEndPr/>
       <w:sdtContent>
         <w:r>
           <w:t>[Type here]</w:t>
@@ -431,7 +455,6 @@
         <w:showingPlcHdr/>
         <w15:appearance w15:val="hidden"/>
       </w:sdtPr>
-      <w:sdtEndPr/>
       <w:sdtContent>
         <w:r>
           <w:t>[Type here]</w:t>
@@ -451,7 +474,6 @@
         <w:showingPlcHdr/>
         <w15:appearance w15:val="hidden"/>
       </w:sdtPr>
-      <w:sdtEndPr/>
       <w:sdtContent>
         <w:r>
           <w:t>[Type here]</w:t>
@@ -463,7 +485,7 @@
 </file>
 
 <file path=word/footer2.xml><?xml version="1.0" encoding="utf-8"?>
-<w:ftr xmlns:wpc="http://schemas.microsoft.com/office/word/2010/wordprocessingCanvas" xmlns:mc="http://schemas.openxmlformats.org/markup-compatibility/2006" xmlns:o="urn:schemas-microsoft-com:office:office" xmlns:r="http://schemas.openxmlformats.org/officeDocument/2006/relationships" xmlns:m="http://schemas.openxmlformats.org/officeDocument/2006/math" xmlns:v="urn:schemas-microsoft-com:vml" xmlns:wp14="http://schemas.microsoft.com/office/word/2010/wordprocessingDrawing" xmlns:wp="http://schemas.openxmlformats.org/drawingml/2006/wordprocessingDrawing" xmlns:w10="urn:schemas-microsoft-com:office:word" xmlns:w="http://schemas.openxmlformats.org/wordprocessingml/2006/main" xmlns:w14="http://schemas.microsoft.com/office/word/2010/wordml" xmlns:w15="http://schemas.microsoft.com/office/word/2012/wordml" xmlns:wpg="http://schemas.microsoft.com/office/word/2010/wordprocessingGroup" xmlns:wpi="http://schemas.microsoft.com/office/word/2010/wordprocessingInk" xmlns:wne="http://schemas.microsoft.com/office/word/2006/wordml" xmlns:wps="http://schemas.microsoft.com/office/word/2010/wordprocessingShape" mc:Ignorable="w14 w15 wp14">
+<w:ftr xmlns:wpc="http://schemas.microsoft.com/office/word/2010/wordprocessingCanvas" xmlns:cx="http://schemas.microsoft.com/office/drawing/2014/chartex" xmlns:cx1="http://schemas.microsoft.com/office/drawing/2015/9/8/chartex" xmlns:cx2="http://schemas.microsoft.com/office/drawing/2015/10/21/chartex" xmlns:cx3="http://schemas.microsoft.com/office/drawing/2016/5/9/chartex" xmlns:cx4="http://schemas.microsoft.com/office/drawing/2016/5/10/chartex" xmlns:cx5="http://schemas.microsoft.com/office/drawing/2016/5/11/chartex" xmlns:cx6="http://schemas.microsoft.com/office/drawing/2016/5/12/chartex" xmlns:cx7="http://schemas.microsoft.com/office/drawing/2016/5/13/chartex" xmlns:cx8="http://schemas.microsoft.com/office/drawing/2016/5/14/chartex" xmlns:mc="http://schemas.openxmlformats.org/markup-compatibility/2006" xmlns:aink="http://schemas.microsoft.com/office/drawing/2016/ink" xmlns:am3d="http://schemas.microsoft.com/office/drawing/2017/model3d" xmlns:o="urn:schemas-microsoft-com:office:office" xmlns:oel="http://schemas.microsoft.com/office/2019/extlst" xmlns:r="http://schemas.openxmlformats.org/officeDocument/2006/relationships" xmlns:m="http://schemas.openxmlformats.org/officeDocument/2006/math" xmlns:v="urn:schemas-microsoft-com:vml" xmlns:wp14="http://schemas.microsoft.com/office/word/2010/wordprocessingDrawing" xmlns:wp="http://schemas.openxmlformats.org/drawingml/2006/wordprocessingDrawing" xmlns:w10="urn:schemas-microsoft-com:office:word" xmlns:w="http://schemas.openxmlformats.org/wordprocessingml/2006/main" xmlns:w14="http://schemas.microsoft.com/office/word/2010/wordml" xmlns:w15="http://schemas.microsoft.com/office/word/2012/wordml" xmlns:w16cex="http://schemas.microsoft.com/office/word/2018/wordml/cex" xmlns:w16cid="http://schemas.microsoft.com/office/word/2016/wordml/cid" xmlns:w16="http://schemas.microsoft.com/office/word/2018/wordml" xmlns:w16sdtdh="http://schemas.microsoft.com/office/word/2020/wordml/sdtdatahash" xmlns:w16se="http://schemas.microsoft.com/office/word/2015/wordml/symex" xmlns:wpg="http://schemas.microsoft.com/office/word/2010/wordprocessingGroup" xmlns:wpi="http://schemas.microsoft.com/office/word/2010/wordprocessingInk" xmlns:wne="http://schemas.microsoft.com/office/word/2006/wordml" xmlns:wps="http://schemas.microsoft.com/office/word/2010/wordprocessingShape" mc:Ignorable="w14 w15 w16se w16cid w16 w16cex w16sdtdh wp14">
   <w:tbl>
     <w:tblPr>
       <w:tblW w:w="5000" w:type="pct"/>
@@ -498,10 +520,9 @@
               <w:dataBinding w:prefixMappings="xmlns:ns0='http://purl.org/dc/elements/1.1/' xmlns:ns1='http://schemas.openxmlformats.org/package/2006/metadata/core-properties' " w:xpath="/ns1:coreProperties[1]/ns0:title[1]" w:storeItemID="{6C3C8BC8-F283-45AE-878A-BAB7291924A1}"/>
               <w:text/>
             </w:sdtPr>
-            <w:sdtEndPr/>
             <w:sdtContent>
               <w:r>
-                <w:t>&lt;PROJECT NAME&gt; Executive Summary</w:t>
+                <w:t>NSW Traffic Penalty Data Search Executive Summary</w:t>
               </w:r>
             </w:sdtContent>
           </w:sdt>
@@ -540,6 +561,7 @@
               </w:rPr>
             </w:sdtEndPr>
             <w:sdtContent>
+              <w:proofErr w:type="spellStart"/>
               <w:r>
                 <w:rPr>
                   <w:rStyle w:val="Heading2Char"/>
@@ -547,7 +569,17 @@
                   <w:sz w:val="22"/>
                   <w:szCs w:val="22"/>
                 </w:rPr>
-                <w:t>Group Member Names</w:t>
+                <w:t>Nikkelas</w:t>
+              </w:r>
+              <w:proofErr w:type="spellEnd"/>
+              <w:r>
+                <w:rPr>
+                  <w:rStyle w:val="Heading2Char"/>
+                  <w:rFonts w:asciiTheme="minorHAnsi" w:eastAsiaTheme="minorEastAsia" w:hAnsiTheme="minorHAnsi" w:cstheme="minorBidi"/>
+                  <w:sz w:val="22"/>
+                  <w:szCs w:val="22"/>
+                </w:rPr>
+                <w:t xml:space="preserve"> Raines, Taiki Matehe</w:t>
               </w:r>
             </w:sdtContent>
           </w:sdt>
@@ -629,7 +661,7 @@
 </file>
 
 <file path=word/footer3.xml><?xml version="1.0" encoding="utf-8"?>
-<w:ftr xmlns:wpc="http://schemas.microsoft.com/office/word/2010/wordprocessingCanvas" xmlns:mc="http://schemas.openxmlformats.org/markup-compatibility/2006" xmlns:o="urn:schemas-microsoft-com:office:office" xmlns:r="http://schemas.openxmlformats.org/officeDocument/2006/relationships" xmlns:m="http://schemas.openxmlformats.org/officeDocument/2006/math" xmlns:v="urn:schemas-microsoft-com:vml" xmlns:wp14="http://schemas.microsoft.com/office/word/2010/wordprocessingDrawing" xmlns:wp="http://schemas.openxmlformats.org/drawingml/2006/wordprocessingDrawing" xmlns:w10="urn:schemas-microsoft-com:office:word" xmlns:w="http://schemas.openxmlformats.org/wordprocessingml/2006/main" xmlns:w14="http://schemas.microsoft.com/office/word/2010/wordml" xmlns:w15="http://schemas.microsoft.com/office/word/2012/wordml" xmlns:wpg="http://schemas.microsoft.com/office/word/2010/wordprocessingGroup" xmlns:wpi="http://schemas.microsoft.com/office/word/2010/wordprocessingInk" xmlns:wne="http://schemas.microsoft.com/office/word/2006/wordml" xmlns:wps="http://schemas.microsoft.com/office/word/2010/wordprocessingShape" mc:Ignorable="w14 w15 wp14">
+<w:ftr xmlns:wpc="http://schemas.microsoft.com/office/word/2010/wordprocessingCanvas" xmlns:cx="http://schemas.microsoft.com/office/drawing/2014/chartex" xmlns:cx1="http://schemas.microsoft.com/office/drawing/2015/9/8/chartex" xmlns:cx2="http://schemas.microsoft.com/office/drawing/2015/10/21/chartex" xmlns:cx3="http://schemas.microsoft.com/office/drawing/2016/5/9/chartex" xmlns:cx4="http://schemas.microsoft.com/office/drawing/2016/5/10/chartex" xmlns:cx5="http://schemas.microsoft.com/office/drawing/2016/5/11/chartex" xmlns:cx6="http://schemas.microsoft.com/office/drawing/2016/5/12/chartex" xmlns:cx7="http://schemas.microsoft.com/office/drawing/2016/5/13/chartex" xmlns:cx8="http://schemas.microsoft.com/office/drawing/2016/5/14/chartex" xmlns:mc="http://schemas.openxmlformats.org/markup-compatibility/2006" xmlns:aink="http://schemas.microsoft.com/office/drawing/2016/ink" xmlns:am3d="http://schemas.microsoft.com/office/drawing/2017/model3d" xmlns:o="urn:schemas-microsoft-com:office:office" xmlns:oel="http://schemas.microsoft.com/office/2019/extlst" xmlns:r="http://schemas.openxmlformats.org/officeDocument/2006/relationships" xmlns:m="http://schemas.openxmlformats.org/officeDocument/2006/math" xmlns:v="urn:schemas-microsoft-com:vml" xmlns:wp14="http://schemas.microsoft.com/office/word/2010/wordprocessingDrawing" xmlns:wp="http://schemas.openxmlformats.org/drawingml/2006/wordprocessingDrawing" xmlns:w10="urn:schemas-microsoft-com:office:word" xmlns:w="http://schemas.openxmlformats.org/wordprocessingml/2006/main" xmlns:w14="http://schemas.microsoft.com/office/word/2010/wordml" xmlns:w15="http://schemas.microsoft.com/office/word/2012/wordml" xmlns:w16cex="http://schemas.microsoft.com/office/word/2018/wordml/cex" xmlns:w16cid="http://schemas.microsoft.com/office/word/2016/wordml/cid" xmlns:w16="http://schemas.microsoft.com/office/word/2018/wordml" xmlns:w16sdtdh="http://schemas.microsoft.com/office/word/2020/wordml/sdtdatahash" xmlns:w16se="http://schemas.microsoft.com/office/word/2015/wordml/symex" xmlns:wpg="http://schemas.microsoft.com/office/word/2010/wordprocessingGroup" xmlns:wpi="http://schemas.microsoft.com/office/word/2010/wordprocessingInk" xmlns:wne="http://schemas.microsoft.com/office/word/2006/wordml" xmlns:wps="http://schemas.microsoft.com/office/word/2010/wordprocessingShape" mc:Ignorable="w14 w15 w16se w16cid w16 w16cex w16sdtdh wp14">
   <w:p>
     <w:pPr>
       <w:pStyle w:val="Footer"/>
@@ -645,10 +677,9 @@
         <w:dataBinding w:prefixMappings="xmlns:ns0='http://purl.org/dc/elements/1.1/' xmlns:ns1='http://schemas.openxmlformats.org/package/2006/metadata/core-properties' " w:xpath="/ns1:coreProperties[1]/ns0:title[1]" w:storeItemID="{6C3C8BC8-F283-45AE-878A-BAB7291924A1}"/>
         <w:text/>
       </w:sdtPr>
-      <w:sdtEndPr/>
       <w:sdtContent>
         <w:r>
-          <w:t>&lt;PROJECT NAME&gt; Executive Summary</w:t>
+          <w:t>NSW Traffic Penalty Data Search Executive Summary</w:t>
         </w:r>
       </w:sdtContent>
     </w:sdt>
@@ -678,6 +709,7 @@
         </w:rPr>
       </w:sdtEndPr>
       <w:sdtContent>
+        <w:proofErr w:type="spellStart"/>
         <w:r>
           <w:rPr>
             <w:rStyle w:val="Heading2Char"/>
@@ -685,7 +717,17 @@
             <w:sz w:val="22"/>
             <w:szCs w:val="22"/>
           </w:rPr>
-          <w:t>Group Member Names</w:t>
+          <w:t>Nikkelas</w:t>
+        </w:r>
+        <w:proofErr w:type="spellEnd"/>
+        <w:r>
+          <w:rPr>
+            <w:rStyle w:val="Heading2Char"/>
+            <w:rFonts w:asciiTheme="minorHAnsi" w:eastAsiaTheme="minorEastAsia" w:hAnsiTheme="minorHAnsi" w:cstheme="minorBidi"/>
+            <w:sz w:val="22"/>
+            <w:szCs w:val="22"/>
+          </w:rPr>
+          <w:t xml:space="preserve"> Raines, Taiki Matehe</w:t>
         </w:r>
       </w:sdtContent>
     </w:sdt>
@@ -751,7 +793,7 @@
 </file>
 
 <file path=word/footnotes.xml><?xml version="1.0" encoding="utf-8"?>
-<w:footnotes xmlns:wpc="http://schemas.microsoft.com/office/word/2010/wordprocessingCanvas" xmlns:mc="http://schemas.openxmlformats.org/markup-compatibility/2006" xmlns:o="urn:schemas-microsoft-com:office:office" xmlns:r="http://schemas.openxmlformats.org/officeDocument/2006/relationships" xmlns:m="http://schemas.openxmlformats.org/officeDocument/2006/math" xmlns:v="urn:schemas-microsoft-com:vml" xmlns:wp14="http://schemas.microsoft.com/office/word/2010/wordprocessingDrawing" xmlns:wp="http://schemas.openxmlformats.org/drawingml/2006/wordprocessingDrawing" xmlns:w10="urn:schemas-microsoft-com:office:word" xmlns:w="http://schemas.openxmlformats.org/wordprocessingml/2006/main" xmlns:w14="http://schemas.microsoft.com/office/word/2010/wordml" xmlns:w15="http://schemas.microsoft.com/office/word/2012/wordml" xmlns:wpg="http://schemas.microsoft.com/office/word/2010/wordprocessingGroup" xmlns:wpi="http://schemas.microsoft.com/office/word/2010/wordprocessingInk" xmlns:wne="http://schemas.microsoft.com/office/word/2006/wordml" xmlns:wps="http://schemas.microsoft.com/office/word/2010/wordprocessingShape" mc:Ignorable="w14 w15 wp14">
+<w:footnotes xmlns:wpc="http://schemas.microsoft.com/office/word/2010/wordprocessingCanvas" xmlns:cx="http://schemas.microsoft.com/office/drawing/2014/chartex" xmlns:cx1="http://schemas.microsoft.com/office/drawing/2015/9/8/chartex" xmlns:cx2="http://schemas.microsoft.com/office/drawing/2015/10/21/chartex" xmlns:cx3="http://schemas.microsoft.com/office/drawing/2016/5/9/chartex" xmlns:cx4="http://schemas.microsoft.com/office/drawing/2016/5/10/chartex" xmlns:cx5="http://schemas.microsoft.com/office/drawing/2016/5/11/chartex" xmlns:cx6="http://schemas.microsoft.com/office/drawing/2016/5/12/chartex" xmlns:cx7="http://schemas.microsoft.com/office/drawing/2016/5/13/chartex" xmlns:cx8="http://schemas.microsoft.com/office/drawing/2016/5/14/chartex" xmlns:mc="http://schemas.openxmlformats.org/markup-compatibility/2006" xmlns:aink="http://schemas.microsoft.com/office/drawing/2016/ink" xmlns:am3d="http://schemas.microsoft.com/office/drawing/2017/model3d" xmlns:o="urn:schemas-microsoft-com:office:office" xmlns:oel="http://schemas.microsoft.com/office/2019/extlst" xmlns:r="http://schemas.openxmlformats.org/officeDocument/2006/relationships" xmlns:m="http://schemas.openxmlformats.org/officeDocument/2006/math" xmlns:v="urn:schemas-microsoft-com:vml" xmlns:wp14="http://schemas.microsoft.com/office/word/2010/wordprocessingDrawing" xmlns:wp="http://schemas.openxmlformats.org/drawingml/2006/wordprocessingDrawing" xmlns:w10="urn:schemas-microsoft-com:office:word" xmlns:w="http://schemas.openxmlformats.org/wordprocessingml/2006/main" xmlns:w14="http://schemas.microsoft.com/office/word/2010/wordml" xmlns:w15="http://schemas.microsoft.com/office/word/2012/wordml" xmlns:w16cex="http://schemas.microsoft.com/office/word/2018/wordml/cex" xmlns:w16cid="http://schemas.microsoft.com/office/word/2016/wordml/cid" xmlns:w16="http://schemas.microsoft.com/office/word/2018/wordml" xmlns:w16sdtdh="http://schemas.microsoft.com/office/word/2020/wordml/sdtdatahash" xmlns:w16se="http://schemas.microsoft.com/office/word/2015/wordml/symex" xmlns:wpg="http://schemas.microsoft.com/office/word/2010/wordprocessingGroup" xmlns:wpi="http://schemas.microsoft.com/office/word/2010/wordprocessingInk" xmlns:wne="http://schemas.microsoft.com/office/word/2006/wordml" xmlns:wps="http://schemas.microsoft.com/office/word/2010/wordprocessingShape" mc:Ignorable="w14 w15 w16se w16cid w16 w16cex w16sdtdh wp14">
   <w:footnote w:type="separator" w:id="-1">
     <w:p>
       <w:pPr>
@@ -776,7 +818,7 @@
 </file>
 
 <file path=word/styles.xml><?xml version="1.0" encoding="utf-8"?>
-<w:styles xmlns:mc="http://schemas.openxmlformats.org/markup-compatibility/2006" xmlns:r="http://schemas.openxmlformats.org/officeDocument/2006/relationships" xmlns:w="http://schemas.openxmlformats.org/wordprocessingml/2006/main" xmlns:w14="http://schemas.microsoft.com/office/word/2010/wordml" xmlns:w15="http://schemas.microsoft.com/office/word/2012/wordml" mc:Ignorable="w14 w15">
+<w:styles xmlns:mc="http://schemas.openxmlformats.org/markup-compatibility/2006" xmlns:r="http://schemas.openxmlformats.org/officeDocument/2006/relationships" xmlns:w="http://schemas.openxmlformats.org/wordprocessingml/2006/main" xmlns:w14="http://schemas.microsoft.com/office/word/2010/wordml" xmlns:w15="http://schemas.microsoft.com/office/word/2012/wordml" xmlns:w16cex="http://schemas.microsoft.com/office/word/2018/wordml/cex" xmlns:w16cid="http://schemas.microsoft.com/office/word/2016/wordml/cid" xmlns:w16="http://schemas.microsoft.com/office/word/2018/wordml" xmlns:w16sdtdh="http://schemas.microsoft.com/office/word/2020/wordml/sdtdatahash" xmlns:w16se="http://schemas.microsoft.com/office/word/2015/wordml/symex" mc:Ignorable="w14 w15 w16se w16cid w16 w16cex w16sdtdh">
   <w:docDefaults>
     <w:rPrDefault>
       <w:rPr>
@@ -792,7 +834,7 @@
       </w:pPr>
     </w:pPrDefault>
   </w:docDefaults>
-  <w:latentStyles w:defLockedState="0" w:defUIPriority="99" w:defSemiHidden="0" w:defUnhideWhenUsed="0" w:defQFormat="0" w:count="371">
+  <w:latentStyles w:defLockedState="0" w:defUIPriority="99" w:defSemiHidden="0" w:defUnhideWhenUsed="0" w:defQFormat="0" w:count="376">
     <w:lsdException w:name="Normal" w:uiPriority="0" w:qFormat="1"/>
     <w:lsdException w:name="heading 1" w:uiPriority="9" w:qFormat="1"/>
     <w:lsdException w:name="heading 2" w:semiHidden="1" w:uiPriority="9" w:unhideWhenUsed="1" w:qFormat="1"/>
@@ -1164,6 +1206,11 @@
     <w:lsdException w:name="List Table 5 Dark Accent 6" w:uiPriority="50"/>
     <w:lsdException w:name="List Table 6 Colorful Accent 6" w:uiPriority="51"/>
     <w:lsdException w:name="List Table 7 Colorful Accent 6" w:uiPriority="52"/>
+    <w:lsdException w:name="Mention" w:semiHidden="1" w:unhideWhenUsed="1"/>
+    <w:lsdException w:name="Smart Hyperlink" w:semiHidden="1" w:unhideWhenUsed="1"/>
+    <w:lsdException w:name="Hashtag" w:semiHidden="1" w:unhideWhenUsed="1"/>
+    <w:lsdException w:name="Unresolved Mention" w:semiHidden="1" w:unhideWhenUsed="1"/>
+    <w:lsdException w:name="Smart Link" w:semiHidden="1" w:unhideWhenUsed="1"/>
   </w:latentStyles>
   <w:style w:type="paragraph" w:default="1" w:styleId="Normal">
     <w:name w:val="Normal"/>
@@ -1453,7 +1500,7 @@
 </file>
 
 <file path=word/glossary/document.xml><?xml version="1.0" encoding="utf-8"?>
-<w:glossaryDocument xmlns:wpc="http://schemas.microsoft.com/office/word/2010/wordprocessingCanvas" xmlns:mc="http://schemas.openxmlformats.org/markup-compatibility/2006" xmlns:o="urn:schemas-microsoft-com:office:office" xmlns:r="http://schemas.openxmlformats.org/officeDocument/2006/relationships" xmlns:m="http://schemas.openxmlformats.org/officeDocument/2006/math" xmlns:v="urn:schemas-microsoft-com:vml" xmlns:wp14="http://schemas.microsoft.com/office/word/2010/wordprocessingDrawing" xmlns:wp="http://schemas.openxmlformats.org/drawingml/2006/wordprocessingDrawing" xmlns:w10="urn:schemas-microsoft-com:office:word" xmlns:w="http://schemas.openxmlformats.org/wordprocessingml/2006/main" xmlns:w14="http://schemas.microsoft.com/office/word/2010/wordml" xmlns:w15="http://schemas.microsoft.com/office/word/2012/wordml" xmlns:wpg="http://schemas.microsoft.com/office/word/2010/wordprocessingGroup" xmlns:wpi="http://schemas.microsoft.com/office/word/2010/wordprocessingInk" xmlns:wne="http://schemas.microsoft.com/office/word/2006/wordml" xmlns:wps="http://schemas.microsoft.com/office/word/2010/wordprocessingShape" mc:Ignorable="w14 w15 wp14">
+<w:glossaryDocument xmlns:wpc="http://schemas.microsoft.com/office/word/2010/wordprocessingCanvas" xmlns:cx="http://schemas.microsoft.com/office/drawing/2014/chartex" xmlns:cx1="http://schemas.microsoft.com/office/drawing/2015/9/8/chartex" xmlns:cx2="http://schemas.microsoft.com/office/drawing/2015/10/21/chartex" xmlns:cx3="http://schemas.microsoft.com/office/drawing/2016/5/9/chartex" xmlns:cx4="http://schemas.microsoft.com/office/drawing/2016/5/10/chartex" xmlns:cx5="http://schemas.microsoft.com/office/drawing/2016/5/11/chartex" xmlns:cx6="http://schemas.microsoft.com/office/drawing/2016/5/12/chartex" xmlns:cx7="http://schemas.microsoft.com/office/drawing/2016/5/13/chartex" xmlns:cx8="http://schemas.microsoft.com/office/drawing/2016/5/14/chartex" xmlns:mc="http://schemas.openxmlformats.org/markup-compatibility/2006" xmlns:aink="http://schemas.microsoft.com/office/drawing/2016/ink" xmlns:am3d="http://schemas.microsoft.com/office/drawing/2017/model3d" xmlns:o="urn:schemas-microsoft-com:office:office" xmlns:oel="http://schemas.microsoft.com/office/2019/extlst" xmlns:r="http://schemas.openxmlformats.org/officeDocument/2006/relationships" xmlns:m="http://schemas.openxmlformats.org/officeDocument/2006/math" xmlns:v="urn:schemas-microsoft-com:vml" xmlns:wp14="http://schemas.microsoft.com/office/word/2010/wordprocessingDrawing" xmlns:wp="http://schemas.openxmlformats.org/drawingml/2006/wordprocessingDrawing" xmlns:w10="urn:schemas-microsoft-com:office:word" xmlns:w="http://schemas.openxmlformats.org/wordprocessingml/2006/main" xmlns:w14="http://schemas.microsoft.com/office/word/2010/wordml" xmlns:w15="http://schemas.microsoft.com/office/word/2012/wordml" xmlns:w16cex="http://schemas.microsoft.com/office/word/2018/wordml/cex" xmlns:w16cid="http://schemas.microsoft.com/office/word/2016/wordml/cid" xmlns:w16="http://schemas.microsoft.com/office/word/2018/wordml" xmlns:w16sdtdh="http://schemas.microsoft.com/office/word/2020/wordml/sdtdatahash" xmlns:w16se="http://schemas.microsoft.com/office/word/2015/wordml/symex" xmlns:wpg="http://schemas.microsoft.com/office/word/2010/wordprocessingGroup" xmlns:wpi="http://schemas.microsoft.com/office/word/2010/wordprocessingInk" xmlns:wne="http://schemas.microsoft.com/office/word/2006/wordml" xmlns:wps="http://schemas.microsoft.com/office/word/2010/wordprocessingShape" mc:Ignorable="w14 w15 w16se w16cid w16 w16cex w16sdtdh wp14">
   <w:docParts>
     <w:docPart>
       <w:docPartPr>
@@ -1692,7 +1739,7 @@
 </file>
 
 <file path=word/glossary/fontTable.xml><?xml version="1.0" encoding="utf-8"?>
-<w:fonts xmlns:mc="http://schemas.openxmlformats.org/markup-compatibility/2006" xmlns:r="http://schemas.openxmlformats.org/officeDocument/2006/relationships" xmlns:w="http://schemas.openxmlformats.org/wordprocessingml/2006/main" xmlns:w14="http://schemas.microsoft.com/office/word/2010/wordml" xmlns:w15="http://schemas.microsoft.com/office/word/2012/wordml" mc:Ignorable="w14 w15">
+<w:fonts xmlns:mc="http://schemas.openxmlformats.org/markup-compatibility/2006" xmlns:r="http://schemas.openxmlformats.org/officeDocument/2006/relationships" xmlns:w="http://schemas.openxmlformats.org/wordprocessingml/2006/main" xmlns:w14="http://schemas.microsoft.com/office/word/2010/wordml" xmlns:w15="http://schemas.microsoft.com/office/word/2012/wordml" xmlns:w16cex="http://schemas.microsoft.com/office/word/2018/wordml/cex" xmlns:w16cid="http://schemas.microsoft.com/office/word/2016/wordml/cid" xmlns:w16="http://schemas.microsoft.com/office/word/2018/wordml" xmlns:w16sdtdh="http://schemas.microsoft.com/office/word/2020/wordml/sdtdatahash" xmlns:w16se="http://schemas.microsoft.com/office/word/2015/wordml/symex" mc:Ignorable="w14 w15 w16se w16cid w16 w16cex w16sdtdh">
   <w:font w:name="Cambria">
     <w:panose1 w:val="02040503050406030204"/>
     <w:charset w:val="00"/>
@@ -1712,20 +1759,20 @@
     <w:charset w:val="00"/>
     <w:family w:val="swiss"/>
     <w:pitch w:val="variable"/>
-    <w:sig w:usb0="E4002EFF" w:usb1="C000247B" w:usb2="00000009" w:usb3="00000000" w:csb0="000001FF" w:csb1="00000000"/>
+    <w:sig w:usb0="E4002EFF" w:usb1="C200247B" w:usb2="00000009" w:usb3="00000000" w:csb0="000001FF" w:csb1="00000000"/>
   </w:font>
   <w:font w:name="Calibri Light">
     <w:panose1 w:val="020F0302020204030204"/>
     <w:charset w:val="00"/>
     <w:family w:val="swiss"/>
     <w:pitch w:val="variable"/>
-    <w:sig w:usb0="E4002EFF" w:usb1="C000247B" w:usb2="00000009" w:usb3="00000000" w:csb0="000001FF" w:csb1="00000000"/>
+    <w:sig w:usb0="E4002EFF" w:usb1="C200247B" w:usb2="00000009" w:usb3="00000000" w:csb0="000001FF" w:csb1="00000000"/>
   </w:font>
 </w:fonts>
 </file>
 
 <file path=word/glossary/settings.xml><?xml version="1.0" encoding="utf-8"?>
-<w:settings xmlns:mc="http://schemas.openxmlformats.org/markup-compatibility/2006" xmlns:o="urn:schemas-microsoft-com:office:office" xmlns:r="http://schemas.openxmlformats.org/officeDocument/2006/relationships" xmlns:m="http://schemas.openxmlformats.org/officeDocument/2006/math" xmlns:v="urn:schemas-microsoft-com:vml" xmlns:w10="urn:schemas-microsoft-com:office:word" xmlns:w="http://schemas.openxmlformats.org/wordprocessingml/2006/main" xmlns:w14="http://schemas.microsoft.com/office/word/2010/wordml" xmlns:w15="http://schemas.microsoft.com/office/word/2012/wordml" xmlns:sl="http://schemas.openxmlformats.org/schemaLibrary/2006/main" mc:Ignorable="w14 w15">
+<w:settings xmlns:mc="http://schemas.openxmlformats.org/markup-compatibility/2006" xmlns:o="urn:schemas-microsoft-com:office:office" xmlns:r="http://schemas.openxmlformats.org/officeDocument/2006/relationships" xmlns:m="http://schemas.openxmlformats.org/officeDocument/2006/math" xmlns:v="urn:schemas-microsoft-com:vml" xmlns:w10="urn:schemas-microsoft-com:office:word" xmlns:w="http://schemas.openxmlformats.org/wordprocessingml/2006/main" xmlns:w14="http://schemas.microsoft.com/office/word/2010/wordml" xmlns:w15="http://schemas.microsoft.com/office/word/2012/wordml" xmlns:w16cex="http://schemas.microsoft.com/office/word/2018/wordml/cex" xmlns:w16cid="http://schemas.microsoft.com/office/word/2016/wordml/cid" xmlns:w16="http://schemas.microsoft.com/office/word/2018/wordml" xmlns:w16sdtdh="http://schemas.microsoft.com/office/word/2020/wordml/sdtdatahash" xmlns:w16se="http://schemas.microsoft.com/office/word/2015/wordml/symex" xmlns:sl="http://schemas.openxmlformats.org/schemaLibrary/2006/main" mc:Ignorable="w14 w15 w16se w16cid w16 w16cex w16sdtdh">
   <w:view w:val="normal"/>
   <w:defaultTabStop w:val="720"/>
   <w:characterSpacingControl w:val="doNotCompress"/>
@@ -1736,12 +1783,14 @@
     <w:compatSetting w:name="enableOpenTypeFeatures" w:uri="http://schemas.microsoft.com/office/word" w:val="1"/>
     <w:compatSetting w:name="doNotFlipMirrorIndents" w:uri="http://schemas.microsoft.com/office/word" w:val="1"/>
     <w:compatSetting w:name="differentiateMultirowTableHeaders" w:uri="http://schemas.microsoft.com/office/word" w:val="1"/>
+    <w:compatSetting w:name="useWord2013TrackBottomHyphenation" w:uri="http://schemas.microsoft.com/office/word" w:val="1"/>
   </w:compat>
   <w:rsids>
     <w:rsidRoot w:val="00854693"/>
     <w:rsid w:val="0015183A"/>
     <w:rsid w:val="00854693"/>
     <w:rsid w:val="00A87883"/>
+    <w:rsid w:val="00B11F8F"/>
   </w:rsids>
   <m:mathPr>
     <m:mathFont m:val="Cambria Math"/>
@@ -1765,7 +1814,7 @@
 </file>
 
 <file path=word/glossary/styles.xml><?xml version="1.0" encoding="utf-8"?>
-<w:styles xmlns:mc="http://schemas.openxmlformats.org/markup-compatibility/2006" xmlns:r="http://schemas.openxmlformats.org/officeDocument/2006/relationships" xmlns:w="http://schemas.openxmlformats.org/wordprocessingml/2006/main" xmlns:w14="http://schemas.microsoft.com/office/word/2010/wordml" xmlns:w15="http://schemas.microsoft.com/office/word/2012/wordml" mc:Ignorable="w14 w15">
+<w:styles xmlns:mc="http://schemas.openxmlformats.org/markup-compatibility/2006" xmlns:r="http://schemas.openxmlformats.org/officeDocument/2006/relationships" xmlns:w="http://schemas.openxmlformats.org/wordprocessingml/2006/main" xmlns:w14="http://schemas.microsoft.com/office/word/2010/wordml" xmlns:w15="http://schemas.microsoft.com/office/word/2012/wordml" xmlns:w16cex="http://schemas.microsoft.com/office/word/2018/wordml/cex" xmlns:w16cid="http://schemas.microsoft.com/office/word/2016/wordml/cid" xmlns:w16="http://schemas.microsoft.com/office/word/2018/wordml" xmlns:w16sdtdh="http://schemas.microsoft.com/office/word/2020/wordml/sdtdatahash" xmlns:w16se="http://schemas.microsoft.com/office/word/2015/wordml/symex" mc:Ignorable="w14 w15 w16se w16cid w16 w16cex w16sdtdh">
   <w:docDefaults>
     <w:rPrDefault>
       <w:rPr>
@@ -1781,7 +1830,7 @@
       </w:pPr>
     </w:pPrDefault>
   </w:docDefaults>
-  <w:latentStyles w:defLockedState="0" w:defUIPriority="99" w:defSemiHidden="0" w:defUnhideWhenUsed="0" w:defQFormat="0" w:count="371">
+  <w:latentStyles w:defLockedState="0" w:defUIPriority="99" w:defSemiHidden="0" w:defUnhideWhenUsed="0" w:defQFormat="0" w:count="376">
     <w:lsdException w:name="Normal" w:uiPriority="0" w:qFormat="1"/>
     <w:lsdException w:name="heading 1" w:uiPriority="1" w:qFormat="1"/>
     <w:lsdException w:name="heading 2" w:semiHidden="1" w:uiPriority="9" w:unhideWhenUsed="1" w:qFormat="1"/>
@@ -2153,6 +2202,11 @@
     <w:lsdException w:name="List Table 5 Dark Accent 6" w:uiPriority="50"/>
     <w:lsdException w:name="List Table 6 Colorful Accent 6" w:uiPriority="51"/>
     <w:lsdException w:name="List Table 7 Colorful Accent 6" w:uiPriority="52"/>
+    <w:lsdException w:name="Mention" w:semiHidden="1" w:unhideWhenUsed="1"/>
+    <w:lsdException w:name="Smart Hyperlink" w:semiHidden="1" w:unhideWhenUsed="1"/>
+    <w:lsdException w:name="Hashtag" w:semiHidden="1" w:unhideWhenUsed="1"/>
+    <w:lsdException w:name="Unresolved Mention" w:semiHidden="1" w:unhideWhenUsed="1"/>
+    <w:lsdException w:name="Smart Link" w:semiHidden="1" w:unhideWhenUsed="1"/>
   </w:latentStyles>
   <w:style w:type="paragraph" w:default="1" w:styleId="Normal">
     <w:name w:val="Normal"/>
@@ -2173,7 +2227,7 @@
     </w:pPr>
     <w:rPr>
       <w:rFonts w:asciiTheme="majorHAnsi" w:eastAsiaTheme="majorEastAsia" w:hAnsiTheme="majorHAnsi" w:cstheme="majorBidi"/>
-      <w:color w:val="2E74B5" w:themeColor="accent1" w:themeShade="BF"/>
+      <w:color w:val="2F5496" w:themeColor="accent1" w:themeShade="BF"/>
       <w:sz w:val="28"/>
       <w:szCs w:val="28"/>
       <w:lang w:val="en-US" w:eastAsia="en-US"/>
@@ -2196,7 +2250,7 @@
     </w:pPr>
     <w:rPr>
       <w:rFonts w:asciiTheme="majorHAnsi" w:eastAsiaTheme="majorEastAsia" w:hAnsiTheme="majorHAnsi" w:cstheme="majorBidi"/>
-      <w:color w:val="2E74B5" w:themeColor="accent1" w:themeShade="BF"/>
+      <w:color w:val="2F5496" w:themeColor="accent1" w:themeShade="BF"/>
       <w:sz w:val="24"/>
       <w:szCs w:val="24"/>
       <w:lang w:val="en-US" w:eastAsia="en-US"/>
@@ -2244,9 +2298,6 @@
       <w:color w:val="808080"/>
     </w:rPr>
   </w:style>
-  <w:style w:type="paragraph" w:customStyle="1" w:styleId="BB1EAD21E2A345D992C2D941B0439644">
-    <w:name w:val="BB1EAD21E2A345D992C2D941B0439644"/>
-  </w:style>
   <w:style w:type="character" w:customStyle="1" w:styleId="Heading3Char">
     <w:name w:val="Heading 3 Char"/>
     <w:basedOn w:val="DefaultParagraphFont"/>
@@ -2254,7 +2305,7 @@
     <w:uiPriority w:val="1"/>
     <w:rPr>
       <w:rFonts w:asciiTheme="majorHAnsi" w:eastAsiaTheme="majorEastAsia" w:hAnsiTheme="majorHAnsi" w:cstheme="majorBidi"/>
-      <w:color w:val="2E74B5" w:themeColor="accent1" w:themeShade="BF"/>
+      <w:color w:val="2F5496" w:themeColor="accent1" w:themeShade="BF"/>
       <w:sz w:val="24"/>
       <w:szCs w:val="24"/>
       <w:lang w:val="en-US" w:eastAsia="en-US"/>
@@ -2270,7 +2321,7 @@
     <w:uiPriority w:val="1"/>
     <w:rPr>
       <w:rFonts w:asciiTheme="majorHAnsi" w:eastAsiaTheme="majorEastAsia" w:hAnsiTheme="majorHAnsi" w:cstheme="majorBidi"/>
-      <w:color w:val="2E74B5" w:themeColor="accent1" w:themeShade="BF"/>
+      <w:color w:val="2F5496" w:themeColor="accent1" w:themeShade="BF"/>
       <w:sz w:val="28"/>
       <w:szCs w:val="28"/>
       <w:lang w:val="en-US" w:eastAsia="en-US"/>
@@ -2279,68 +2330,11 @@
   <w:style w:type="paragraph" w:customStyle="1" w:styleId="8C09BC55A5FB455B83B3DD7146A24890">
     <w:name w:val="8C09BC55A5FB455B83B3DD7146A24890"/>
   </w:style>
-  <w:style w:type="paragraph" w:customStyle="1" w:styleId="5C8CBC3EDE844106AE9A761BFC434C47">
-    <w:name w:val="5C8CBC3EDE844106AE9A761BFC434C47"/>
-  </w:style>
   <w:style w:type="paragraph" w:customStyle="1" w:styleId="559836C371A8476EB4033E4A51528256">
     <w:name w:val="559836C371A8476EB4033E4A51528256"/>
   </w:style>
-  <w:style w:type="paragraph" w:customStyle="1" w:styleId="AC44F129680C40FEA4EAE9BD097C901E">
-    <w:name w:val="AC44F129680C40FEA4EAE9BD097C901E"/>
-  </w:style>
-  <w:style w:type="paragraph" w:customStyle="1" w:styleId="6B0ABF4BFC1C44EB8C4B9B7E0FEA470D">
-    <w:name w:val="6B0ABF4BFC1C44EB8C4B9B7E0FEA470D"/>
-  </w:style>
-  <w:style w:type="paragraph" w:customStyle="1" w:styleId="F6BC1F9D3453440B9C01C93B71CA9D15">
-    <w:name w:val="F6BC1F9D3453440B9C01C93B71CA9D15"/>
-  </w:style>
-  <w:style w:type="paragraph" w:customStyle="1" w:styleId="65221059E77E4A8CB0E82EC2C127A1FB">
-    <w:name w:val="65221059E77E4A8CB0E82EC2C127A1FB"/>
-  </w:style>
-  <w:style w:type="paragraph" w:customStyle="1" w:styleId="E964FCC9678F46F7A03359908C555F1F">
-    <w:name w:val="E964FCC9678F46F7A03359908C555F1F"/>
-  </w:style>
-  <w:style w:type="paragraph" w:customStyle="1" w:styleId="A7CADBE67D1D49BDA86045BA1B892732">
-    <w:name w:val="A7CADBE67D1D49BDA86045BA1B892732"/>
-  </w:style>
-  <w:style w:type="paragraph" w:customStyle="1" w:styleId="860C878C0C38416C893A4D0F74EEAF41">
-    <w:name w:val="860C878C0C38416C893A4D0F74EEAF41"/>
-  </w:style>
   <w:style w:type="paragraph" w:customStyle="1" w:styleId="1D6CD26D88BC46519A736B8046733A77">
     <w:name w:val="1D6CD26D88BC46519A736B8046733A77"/>
-  </w:style>
-  <w:style w:type="paragraph" w:customStyle="1" w:styleId="9FF8AC9E49F045C1B915CEDEBB3F111A">
-    <w:name w:val="9FF8AC9E49F045C1B915CEDEBB3F111A"/>
-  </w:style>
-  <w:style w:type="paragraph" w:customStyle="1" w:styleId="1C14075420384E2DB28C68D0EEB740C3">
-    <w:name w:val="1C14075420384E2DB28C68D0EEB740C3"/>
-  </w:style>
-  <w:style w:type="paragraph" w:customStyle="1" w:styleId="05B14B54B0EB4D6AAFBC73AE2DF6B852">
-    <w:name w:val="05B14B54B0EB4D6AAFBC73AE2DF6B852"/>
-  </w:style>
-  <w:style w:type="paragraph" w:customStyle="1" w:styleId="D18C7A06B1F24374B27B66B4EBD2D491">
-    <w:name w:val="D18C7A06B1F24374B27B66B4EBD2D491"/>
-  </w:style>
-  <w:style w:type="paragraph" w:customStyle="1" w:styleId="C3AA25D3127541B683ACE4874D94ABBD">
-    <w:name w:val="C3AA25D3127541B683ACE4874D94ABBD"/>
-  </w:style>
-  <w:style w:type="paragraph" w:customStyle="1" w:styleId="4FB63258CE204C23992BDA20315D9A27">
-    <w:name w:val="4FB63258CE204C23992BDA20315D9A27"/>
-  </w:style>
-  <w:style w:type="paragraph" w:customStyle="1" w:styleId="821FC8C7E4BA424186A12D62EDEFE2C4">
-    <w:name w:val="821FC8C7E4BA424186A12D62EDEFE2C4"/>
-  </w:style>
-  <w:style w:type="paragraph" w:customStyle="1" w:styleId="C45DCD23BB364477B80E906F3B6E948A">
-    <w:name w:val="C45DCD23BB364477B80E906F3B6E948A"/>
-  </w:style>
-  <w:style w:type="paragraph" w:customStyle="1" w:styleId="AB8920D6C28A4F1EAA1C7BB6221A52D1">
-    <w:name w:val="AB8920D6C28A4F1EAA1C7BB6221A52D1"/>
-  </w:style>
-  <w:style w:type="paragraph" w:customStyle="1" w:styleId="B889BDEE47C94F789CC85D6BCB49F817">
-    <w:name w:val="B889BDEE47C94F789CC85D6BCB49F817"/>
-  </w:style>
-  <w:style w:type="paragraph" w:customStyle="1" w:styleId="259C9B151D674A7F899BDCF47DD1384B">
-    <w:name w:val="259C9B151D674A7F899BDCF47DD1384B"/>
   </w:style>
   <w:style w:type="paragraph" w:customStyle="1" w:styleId="7B2733B5EC4246209BF6AD238E0513B8">
     <w:name w:val="7B2733B5EC4246209BF6AD238E0513B8"/>
@@ -2352,7 +2346,7 @@
 </file>
 
 <file path=word/glossary/webSettings.xml><?xml version="1.0" encoding="utf-8"?>
-<w:webSettings xmlns:mc="http://schemas.openxmlformats.org/markup-compatibility/2006" xmlns:r="http://schemas.openxmlformats.org/officeDocument/2006/relationships" xmlns:w="http://schemas.openxmlformats.org/wordprocessingml/2006/main" xmlns:w14="http://schemas.microsoft.com/office/word/2010/wordml" xmlns:w15="http://schemas.microsoft.com/office/word/2012/wordml" mc:Ignorable="w14 w15">
+<w:webSettings xmlns:mc="http://schemas.openxmlformats.org/markup-compatibility/2006" xmlns:r="http://schemas.openxmlformats.org/officeDocument/2006/relationships" xmlns:w="http://schemas.openxmlformats.org/wordprocessingml/2006/main" xmlns:w14="http://schemas.microsoft.com/office/word/2010/wordml" xmlns:w15="http://schemas.microsoft.com/office/word/2012/wordml" xmlns:w16cex="http://schemas.microsoft.com/office/word/2018/wordml/cex" xmlns:w16cid="http://schemas.microsoft.com/office/word/2016/wordml/cid" xmlns:w16="http://schemas.microsoft.com/office/word/2018/wordml" xmlns:w16sdtdh="http://schemas.microsoft.com/office/word/2020/wordml/sdtdatahash" xmlns:w16se="http://schemas.microsoft.com/office/word/2015/wordml/symex" mc:Ignorable="w14 w15 w16se w16cid w16 w16cex w16sdtdh">
   <w:optimizeForBrowser/>
   <w:allowPNG/>
 </w:webSettings>

</xml_diff>

<commit_message>
Graph functions, summary setup
</commit_message>
<xml_diff>
--- a/Documentation/Executive Summary.docx
+++ b/Documentation/Executive Summary.docx
@@ -79,14 +79,14 @@
                 <w:text/>
               </w:sdtPr>
               <w:sdtContent>
+                <w:r>
+                  <w:t xml:space="preserve">Nikkelas Raines, Taiki </w:t>
+                </w:r>
                 <w:proofErr w:type="spellStart"/>
                 <w:r>
-                  <w:t>Nikkelas</w:t>
+                  <w:t>Matehe</w:t>
                 </w:r>
                 <w:proofErr w:type="spellEnd"/>
-                <w:r>
-                  <w:t xml:space="preserve"> Raines, Taiki Matehe</w:t>
-                </w:r>
               </w:sdtContent>
             </w:sdt>
           </w:p>
@@ -167,13 +167,8 @@
     </w:sdt>
     <w:p>
       <w:r>
-        <w:t xml:space="preserve">A </w:t>
-      </w:r>
-      <w:proofErr w:type="gramStart"/>
-      <w:r>
-        <w:t>100 to 150 word</w:t>
-      </w:r>
-      <w:proofErr w:type="gramEnd"/>
+        <w:t>A 100 to 150 word</w:t>
+      </w:r>
       <w:r>
         <w:t xml:space="preserve"> executive</w:t>
       </w:r>
@@ -231,16 +226,8 @@
         <w:rPr>
           <w:color w:val="FF0000"/>
         </w:rPr>
-        <w:t xml:space="preserve"> Include the date range covered, and the different analysis tasks </w:t>
-      </w:r>
-      <w:proofErr w:type="gramStart"/>
-      <w:r>
-        <w:rPr>
-          <w:color w:val="FF0000"/>
-        </w:rPr>
-        <w:t>performed</w:t>
-      </w:r>
-      <w:proofErr w:type="gramEnd"/>
+        <w:t xml:space="preserve"> Include the date range covered, and the different analysis tasks performed</w:t>
+      </w:r>
     </w:p>
     <w:p>
       <w:pPr>
@@ -248,6 +235,13 @@
           <w:rStyle w:val="Heading1Char"/>
         </w:rPr>
       </w:pPr>
+      <w:r>
+        <w:rPr>
+          <w:rStyle w:val="Heading1Char"/>
+          <w:b w:val="0"/>
+        </w:rPr>
+        <w:t>2014</w:t>
+      </w:r>
       <w:r>
         <w:rPr>
           <w:rStyle w:val="Heading1Char"/>
@@ -266,7 +260,21 @@
           <w:b/>
         </w:rPr>
         <w:lastRenderedPageBreak/>
-        <w:t>Analysis 1 &lt;Add context to this title&gt;</w:t>
+        <w:t>Analysis 1 &lt;</w:t>
+      </w:r>
+      <w:r>
+        <w:rPr>
+          <w:rStyle w:val="Heading1Char"/>
+          <w:b/>
+        </w:rPr>
+        <w:t xml:space="preserve">Display data of all penalty cases within a selected period </w:t>
+      </w:r>
+      <w:r>
+        <w:rPr>
+          <w:rStyle w:val="Heading1Char"/>
+          <w:b/>
+        </w:rPr>
+        <w:t>&gt;</w:t>
       </w:r>
     </w:p>
     <w:p>
@@ -285,21 +293,7 @@
         <w:rPr>
           <w:color w:val="FF0000"/>
         </w:rPr>
-        <w:t xml:space="preserve"> the requirements of your dataset, put the results of your analysis of a </w:t>
-      </w:r>
-      <w:proofErr w:type="gramStart"/>
-      <w:r>
-        <w:rPr>
-          <w:color w:val="FF0000"/>
-        </w:rPr>
-        <w:t>12 month</w:t>
-      </w:r>
-      <w:proofErr w:type="gramEnd"/>
-      <w:r>
-        <w:rPr>
-          <w:color w:val="FF0000"/>
-        </w:rPr>
-        <w:t xml:space="preserve"> date period for each of the required functionalities in these sections. Change the title names to reflect your dataset and the analysis being performed.</w:t>
+        <w:t xml:space="preserve"> the requirements of your dataset, put the results of your analysis of a 12 month date period for each of the required functionalities in these sections. Change the title names to reflect your dataset and the analysis being performed.</w:t>
       </w:r>
       <w:r>
         <w:rPr>
@@ -317,7 +311,21 @@
           <w:rStyle w:val="Heading1Char"/>
           <w:b/>
         </w:rPr>
-        <w:t>Analysis 2 &lt;Add context to this title&gt;</w:t>
+        <w:t>Analysis 2 &lt;</w:t>
+      </w:r>
+      <w:r>
+        <w:rPr>
+          <w:rStyle w:val="Heading1Char"/>
+          <w:b/>
+        </w:rPr>
+        <w:t xml:space="preserve"> Toggle Data frame search reset</w:t>
+      </w:r>
+      <w:r>
+        <w:rPr>
+          <w:rStyle w:val="Heading1Char"/>
+          <w:b/>
+        </w:rPr>
+        <w:t>&gt;</w:t>
       </w:r>
     </w:p>
     <w:p>
@@ -329,7 +337,21 @@
           <w:rStyle w:val="Heading1Char"/>
           <w:b/>
         </w:rPr>
-        <w:t>Analysis 3 &lt;Add context to this title&gt;</w:t>
+        <w:t>Analysis 3 &lt;</w:t>
+      </w:r>
+      <w:r>
+        <w:rPr>
+          <w:rStyle w:val="Heading1Char"/>
+          <w:b/>
+        </w:rPr>
+        <w:t>Retrieves all cases captures by radar or camera based on offense description</w:t>
+      </w:r>
+      <w:r>
+        <w:rPr>
+          <w:rStyle w:val="Heading1Char"/>
+          <w:b/>
+        </w:rPr>
+        <w:t>&gt;</w:t>
       </w:r>
     </w:p>
     <w:p>
@@ -345,7 +367,65 @@
           <w:rStyle w:val="Heading1Char"/>
           <w:b/>
         </w:rPr>
-        <w:t>Analysis 4 &lt;Add context to this title&gt;</w:t>
+        <w:t>Analysis 4 &lt;</w:t>
+      </w:r>
+      <w:r>
+        <w:rPr>
+          <w:rStyle w:val="Heading1Char"/>
+          <w:b/>
+        </w:rPr>
+        <w:t>Display data of all penalty cases with a keyword specified</w:t>
+      </w:r>
+      <w:r>
+        <w:rPr>
+          <w:rStyle w:val="Heading1Char"/>
+          <w:b/>
+        </w:rPr>
+        <w:t>&gt;</w:t>
+      </w:r>
+    </w:p>
+    <w:p>
+      <w:pPr>
+        <w:pStyle w:val="Heading1"/>
+        <w:rPr>
+          <w:rStyle w:val="Heading1Char"/>
+          <w:b/>
+        </w:rPr>
+      </w:pPr>
+      <w:r>
+        <w:rPr>
+          <w:rStyle w:val="Heading1Char"/>
+          <w:b/>
+        </w:rPr>
+        <w:t>Analysis 5 &lt;</w:t>
+      </w:r>
+      <w:r>
+        <w:rPr>
+          <w:rStyle w:val="Heading1Char"/>
+          <w:b/>
+        </w:rPr>
+        <w:t xml:space="preserve"> </w:t>
+      </w:r>
+      <w:r>
+        <w:rPr>
+          <w:rStyle w:val="Heading1Char"/>
+          <w:b/>
+        </w:rPr>
+        <w:t>Display a chart that shows distribution of cases in each offense code</w:t>
+      </w:r>
+      <w:r>
+        <w:rPr>
+          <w:rStyle w:val="Heading1Char"/>
+          <w:b/>
+        </w:rPr>
+        <w:t xml:space="preserve"> </w:t>
+      </w:r>
+      <w:r>
+        <w:rPr>
+          <w:rStyle w:val="Heading1Char"/>
+          <w:b/>
+        </w:rPr>
+        <w:t>&gt;</w:t>
       </w:r>
     </w:p>
     <w:p>
@@ -357,8 +437,109 @@
           <w:rStyle w:val="Heading1Char"/>
           <w:b/>
         </w:rPr>
-        <w:t>Analysis 5 &lt;Add context to this title&gt;</w:t>
-      </w:r>
+        <w:t xml:space="preserve">Analysis </w:t>
+      </w:r>
+      <w:r>
+        <w:rPr>
+          <w:rStyle w:val="Heading1Char"/>
+          <w:b/>
+        </w:rPr>
+        <w:t>6</w:t>
+      </w:r>
+      <w:r>
+        <w:rPr>
+          <w:rStyle w:val="Heading1Char"/>
+          <w:b/>
+        </w:rPr>
+        <w:t xml:space="preserve"> &lt;</w:t>
+      </w:r>
+      <w:r>
+        <w:rPr>
+          <w:rStyle w:val="Heading1Char"/>
+          <w:b/>
+        </w:rPr>
+        <w:t xml:space="preserve"> </w:t>
+      </w:r>
+      <w:r>
+        <w:rPr>
+          <w:rStyle w:val="Heading1Char"/>
+          <w:b/>
+        </w:rPr>
+        <w:t xml:space="preserve">Display a chart that shows </w:t>
+      </w:r>
+      <w:r>
+        <w:rPr>
+          <w:rStyle w:val="Heading1Char"/>
+          <w:b/>
+        </w:rPr>
+        <w:t>mobile phone usage trend over time</w:t>
+      </w:r>
+      <w:r>
+        <w:rPr>
+          <w:rStyle w:val="Heading1Char"/>
+          <w:b/>
+        </w:rPr>
+        <w:t xml:space="preserve"> &gt;</w:t>
+      </w:r>
+    </w:p>
+    <w:p>
+      <w:pPr>
+        <w:pStyle w:val="Heading1"/>
+      </w:pPr>
+      <w:r>
+        <w:rPr>
+          <w:rStyle w:val="Heading1Char"/>
+          <w:b/>
+        </w:rPr>
+        <w:t xml:space="preserve">Analysis </w:t>
+      </w:r>
+      <w:r>
+        <w:rPr>
+          <w:rStyle w:val="Heading1Char"/>
+          <w:b/>
+        </w:rPr>
+        <w:t>7</w:t>
+      </w:r>
+      <w:r>
+        <w:rPr>
+          <w:rStyle w:val="Heading1Char"/>
+          <w:b/>
+        </w:rPr>
+        <w:t xml:space="preserve"> &lt;</w:t>
+      </w:r>
+      <w:r>
+        <w:rPr>
+          <w:rStyle w:val="Heading1Char"/>
+          <w:b/>
+        </w:rPr>
+        <w:t xml:space="preserve"> </w:t>
+      </w:r>
+      <w:r>
+        <w:rPr>
+          <w:rStyle w:val="Heading1Char"/>
+          <w:b/>
+        </w:rPr>
+        <w:t xml:space="preserve">Display a chart that shows </w:t>
+      </w:r>
+      <w:r>
+        <w:rPr>
+          <w:rStyle w:val="Heading1Char"/>
+          <w:b/>
+        </w:rPr>
+        <w:t>average penalty case cost over time</w:t>
+      </w:r>
+      <w:r>
+        <w:rPr>
+          <w:rStyle w:val="Heading1Char"/>
+          <w:b/>
+        </w:rPr>
+        <w:t xml:space="preserve"> &gt;</w:t>
+      </w:r>
+    </w:p>
+    <w:p>
+      <w:pPr>
+        <w:ind w:left="0"/>
+      </w:pPr>
     </w:p>
     <w:p/>
     <w:p>
@@ -561,6 +742,15 @@
               </w:rPr>
             </w:sdtEndPr>
             <w:sdtContent>
+              <w:r>
+                <w:rPr>
+                  <w:rStyle w:val="Heading2Char"/>
+                  <w:rFonts w:asciiTheme="minorHAnsi" w:eastAsiaTheme="minorEastAsia" w:hAnsiTheme="minorHAnsi" w:cstheme="minorBidi"/>
+                  <w:sz w:val="22"/>
+                  <w:szCs w:val="22"/>
+                </w:rPr>
+                <w:t xml:space="preserve">Nikkelas Raines, Taiki </w:t>
+              </w:r>
               <w:proofErr w:type="spellStart"/>
               <w:r>
                 <w:rPr>
@@ -569,18 +759,9 @@
                   <w:sz w:val="22"/>
                   <w:szCs w:val="22"/>
                 </w:rPr>
-                <w:t>Nikkelas</w:t>
+                <w:t>Matehe</w:t>
               </w:r>
               <w:proofErr w:type="spellEnd"/>
-              <w:r>
-                <w:rPr>
-                  <w:rStyle w:val="Heading2Char"/>
-                  <w:rFonts w:asciiTheme="minorHAnsi" w:eastAsiaTheme="minorEastAsia" w:hAnsiTheme="minorHAnsi" w:cstheme="minorBidi"/>
-                  <w:sz w:val="22"/>
-                  <w:szCs w:val="22"/>
-                </w:rPr>
-                <w:t xml:space="preserve"> Raines, Taiki Matehe</w:t>
-              </w:r>
             </w:sdtContent>
           </w:sdt>
         </w:p>
@@ -709,6 +890,15 @@
         </w:rPr>
       </w:sdtEndPr>
       <w:sdtContent>
+        <w:r>
+          <w:rPr>
+            <w:rStyle w:val="Heading2Char"/>
+            <w:rFonts w:asciiTheme="minorHAnsi" w:eastAsiaTheme="minorEastAsia" w:hAnsiTheme="minorHAnsi" w:cstheme="minorBidi"/>
+            <w:sz w:val="22"/>
+            <w:szCs w:val="22"/>
+          </w:rPr>
+          <w:t xml:space="preserve">Nikkelas Raines, Taiki </w:t>
+        </w:r>
         <w:proofErr w:type="spellStart"/>
         <w:r>
           <w:rPr>
@@ -717,18 +907,9 @@
             <w:sz w:val="22"/>
             <w:szCs w:val="22"/>
           </w:rPr>
-          <w:t>Nikkelas</w:t>
+          <w:t>Matehe</w:t>
         </w:r>
         <w:proofErr w:type="spellEnd"/>
-        <w:r>
-          <w:rPr>
-            <w:rStyle w:val="Heading2Char"/>
-            <w:rFonts w:asciiTheme="minorHAnsi" w:eastAsiaTheme="minorEastAsia" w:hAnsiTheme="minorHAnsi" w:cstheme="minorBidi"/>
-            <w:sz w:val="22"/>
-            <w:szCs w:val="22"/>
-          </w:rPr>
-          <w:t xml:space="preserve"> Raines, Taiki Matehe</w:t>
-        </w:r>
       </w:sdtContent>
     </w:sdt>
     <w:r>
@@ -1759,14 +1940,14 @@
     <w:charset w:val="00"/>
     <w:family w:val="swiss"/>
     <w:pitch w:val="variable"/>
-    <w:sig w:usb0="E4002EFF" w:usb1="C200247B" w:usb2="00000009" w:usb3="00000000" w:csb0="000001FF" w:csb1="00000000"/>
+    <w:sig w:usb0="E4002EFF" w:usb1="C000247B" w:usb2="00000009" w:usb3="00000000" w:csb0="000001FF" w:csb1="00000000"/>
   </w:font>
   <w:font w:name="Calibri Light">
     <w:panose1 w:val="020F0302020204030204"/>
     <w:charset w:val="00"/>
     <w:family w:val="swiss"/>
     <w:pitch w:val="variable"/>
-    <w:sig w:usb0="E4002EFF" w:usb1="C200247B" w:usb2="00000009" w:usb3="00000000" w:csb0="000001FF" w:csb1="00000000"/>
+    <w:sig w:usb0="E4002EFF" w:usb1="C000247B" w:usb2="00000009" w:usb3="00000000" w:csb0="000001FF" w:csb1="00000000"/>
   </w:font>
 </w:fonts>
 </file>
@@ -1791,6 +1972,7 @@
     <w:rsid w:val="00854693"/>
     <w:rsid w:val="00A87883"/>
     <w:rsid w:val="00B11F8F"/>
+    <w:rsid w:val="00C86712"/>
   </w:rsids>
   <m:mathPr>
     <m:mathFont m:val="Cambria Math"/>

</xml_diff>

<commit_message>
executive summary graph functions
</commit_message>
<xml_diff>
--- a/Documentation/Executive Summary.docx
+++ b/Documentation/Executive Summary.docx
@@ -167,8 +167,13 @@
     </w:sdt>
     <w:p>
       <w:r>
-        <w:t>A 100 to 150 word</w:t>
-      </w:r>
+        <w:t xml:space="preserve">A </w:t>
+      </w:r>
+      <w:proofErr w:type="gramStart"/>
+      <w:r>
+        <w:t>100 to 150 word</w:t>
+      </w:r>
+      <w:proofErr w:type="gramEnd"/>
       <w:r>
         <w:t xml:space="preserve"> executive</w:t>
       </w:r>
@@ -207,26 +212,76 @@
     </w:sdt>
     <w:p>
       <w:pPr>
+        <w:spacing w:line="240" w:lineRule="auto"/>
         <w:rPr>
           <w:rStyle w:val="Heading1Char"/>
           <w:rFonts w:asciiTheme="minorHAnsi" w:eastAsiaTheme="minorEastAsia" w:hAnsiTheme="minorHAnsi" w:cstheme="minorBidi"/>
           <w:b w:val="0"/>
-          <w:color w:val="FF0000"/>
+          <w:color w:val="000000" w:themeColor="text1"/>
           <w:sz w:val="22"/>
           <w:szCs w:val="22"/>
         </w:rPr>
       </w:pPr>
       <w:r>
         <w:rPr>
-          <w:color w:val="FF0000"/>
-        </w:rPr>
-        <w:t>Explains the purpose of this report.</w:t>
-      </w:r>
-      <w:r>
-        <w:rPr>
-          <w:color w:val="FF0000"/>
-        </w:rPr>
-        <w:t xml:space="preserve"> Include the date range covered, and the different analysis tasks performed</w:t>
+          <w:color w:val="000000" w:themeColor="text1"/>
+        </w:rPr>
+        <w:t>The purpose of this report is to display the functionality of the program and explain how the data is shown. The data range covered is 01/01/2014 to 01/01/2015.</w:t>
+      </w:r>
+      <w:r>
+        <w:rPr>
+          <w:color w:val="000000" w:themeColor="text1"/>
+        </w:rPr>
+        <w:br/>
+        <w:t>The analysis tasks performed includes 3 graphs and 4 data display tasks.</w:t>
+      </w:r>
+      <w:r>
+        <w:rPr>
+          <w:color w:val="000000" w:themeColor="text1"/>
+        </w:rPr>
+        <w:br/>
+        <w:t>The graphs display the mobile phone usage over time, distribution of cases in each offense</w:t>
+      </w:r>
+      <w:r>
+        <w:rPr>
+          <w:color w:val="000000" w:themeColor="text1"/>
+        </w:rPr>
+        <w:br/>
+        <w:t xml:space="preserve">code and the average penalty case costs over time. The first data display task is the keyword search that displays the data that has the keyword within the row, the next is the video data task which displays all data that has been captured by a camera. The third task is the </w:t>
+      </w:r>
+      <w:r>
+        <w:rPr>
+          <w:color w:val="000000" w:themeColor="text1"/>
+        </w:rPr>
+        <w:t xml:space="preserve">date search which displays all data within 2 dates. The final </w:t>
+      </w:r>
+      <w:proofErr w:type="gramStart"/>
+      <w:r>
+        <w:rPr>
+          <w:color w:val="000000" w:themeColor="text1"/>
+        </w:rPr>
+        <w:t>tasks</w:t>
+      </w:r>
+      <w:proofErr w:type="gramEnd"/>
+      <w:r>
+        <w:rPr>
+          <w:color w:val="000000" w:themeColor="text1"/>
+        </w:rPr>
+        <w:t xml:space="preserve"> </w:t>
+      </w:r>
+      <w:proofErr w:type="gramStart"/>
+      <w:r>
+        <w:rPr>
+          <w:color w:val="000000" w:themeColor="text1"/>
+        </w:rPr>
+        <w:t>is</w:t>
+      </w:r>
+      <w:proofErr w:type="gramEnd"/>
+      <w:r>
+        <w:rPr>
+          <w:color w:val="000000" w:themeColor="text1"/>
+        </w:rPr>
+        <w:t xml:space="preserve"> a reset search toggle which either allows the data to reset between tasks or use the last edited data which allows for searching for a keyword within a timeframe.</w:t>
       </w:r>
     </w:p>
     <w:p>
@@ -235,13 +290,6 @@
           <w:rStyle w:val="Heading1Char"/>
         </w:rPr>
       </w:pPr>
-      <w:r>
-        <w:rPr>
-          <w:rStyle w:val="Heading1Char"/>
-          <w:b w:val="0"/>
-        </w:rPr>
-        <w:t>2014</w:t>
-      </w:r>
       <w:r>
         <w:rPr>
           <w:rStyle w:val="Heading1Char"/>
@@ -293,7 +341,21 @@
         <w:rPr>
           <w:color w:val="FF0000"/>
         </w:rPr>
-        <w:t xml:space="preserve"> the requirements of your dataset, put the results of your analysis of a 12 month date period for each of the required functionalities in these sections. Change the title names to reflect your dataset and the analysis being performed.</w:t>
+        <w:t xml:space="preserve"> the requirements of your dataset, put the results of your analysis of a </w:t>
+      </w:r>
+      <w:proofErr w:type="gramStart"/>
+      <w:r>
+        <w:rPr>
+          <w:color w:val="FF0000"/>
+        </w:rPr>
+        <w:t>12 month</w:t>
+      </w:r>
+      <w:proofErr w:type="gramEnd"/>
+      <w:r>
+        <w:rPr>
+          <w:color w:val="FF0000"/>
+        </w:rPr>
+        <w:t xml:space="preserve"> date period for each of the required functionalities in these sections. Change the title names to reflect your dataset and the analysis being performed.</w:t>
       </w:r>
       <w:r>
         <w:rPr>
@@ -386,6 +448,22 @@
     </w:p>
     <w:p>
       <w:pPr>
+        <w:spacing w:line="276" w:lineRule="auto"/>
+        <w:ind w:left="0"/>
+        <w:rPr>
+          <w:rStyle w:val="Heading1Char"/>
+        </w:rPr>
+      </w:pPr>
+      <w:r>
+        <w:rPr>
+          <w:rStyle w:val="Heading1Char"/>
+          <w:b w:val="0"/>
+        </w:rPr>
+        <w:br w:type="page"/>
+      </w:r>
+    </w:p>
+    <w:p>
+      <w:pPr>
         <w:pStyle w:val="Heading1"/>
         <w:rPr>
           <w:rStyle w:val="Heading1Char"/>
@@ -397,6 +475,7 @@
           <w:rStyle w:val="Heading1Char"/>
           <w:b/>
         </w:rPr>
+        <w:lastRenderedPageBreak/>
         <w:t>Analysis 5 &lt;</w:t>
       </w:r>
       <w:r>
@@ -411,13 +490,92 @@
           <w:rStyle w:val="Heading1Char"/>
           <w:b/>
         </w:rPr>
-        <w:t>Display a chart that shows distribution of cases in each offense code</w:t>
+        <w:t xml:space="preserve">Display a chart that shows distribution of cases in each offense code </w:t>
       </w:r>
       <w:r>
         <w:rPr>
           <w:rStyle w:val="Heading1Char"/>
           <w:b/>
         </w:rPr>
+        <w:t>&gt;</w:t>
+      </w:r>
+      <w:r>
+        <w:rPr>
+          <w:noProof/>
+        </w:rPr>
+        <w:drawing>
+          <wp:inline distT="0" distB="0" distL="0" distR="0" wp14:anchorId="2F2E9473" wp14:editId="7D790F6C">
+            <wp:extent cx="5943600" cy="598170"/>
+            <wp:effectExtent l="0" t="0" r="0" b="0"/>
+            <wp:docPr id="11155943" name="Picture 1"/>
+            <wp:cNvGraphicFramePr>
+              <a:graphicFrameLocks xmlns:a="http://schemas.openxmlformats.org/drawingml/2006/main" noChangeAspect="1"/>
+            </wp:cNvGraphicFramePr>
+            <a:graphic xmlns:a="http://schemas.openxmlformats.org/drawingml/2006/main">
+              <a:graphicData uri="http://schemas.openxmlformats.org/drawingml/2006/picture">
+                <pic:pic xmlns:pic="http://schemas.openxmlformats.org/drawingml/2006/picture">
+                  <pic:nvPicPr>
+                    <pic:cNvPr id="11155943" name=""/>
+                    <pic:cNvPicPr/>
+                  </pic:nvPicPr>
+                  <pic:blipFill>
+                    <a:blip r:embed="rId8"/>
+                    <a:stretch>
+                      <a:fillRect/>
+                    </a:stretch>
+                  </pic:blipFill>
+                  <pic:spPr>
+                    <a:xfrm>
+                      <a:off x="0" y="0"/>
+                      <a:ext cx="5943600" cy="598170"/>
+                    </a:xfrm>
+                    <a:prstGeom prst="rect">
+                      <a:avLst/>
+                    </a:prstGeom>
+                  </pic:spPr>
+                </pic:pic>
+              </a:graphicData>
+            </a:graphic>
+          </wp:inline>
+        </w:drawing>
+      </w:r>
+    </w:p>
+    <w:p>
+      <w:pPr>
+        <w:ind w:left="0"/>
+      </w:pPr>
+      <w:r>
+        <w:t xml:space="preserve">Most cases are around 20 while one jumps to 75 which means </w:t>
+      </w:r>
+      <w:proofErr w:type="gramStart"/>
+      <w:r>
+        <w:t>its</w:t>
+      </w:r>
+      <w:proofErr w:type="gramEnd"/>
+      <w:r>
+        <w:t xml:space="preserve"> over 50 as there is a limit to not cause the other bars to be too small.</w:t>
+      </w:r>
+    </w:p>
+    <w:p>
+      <w:pPr>
+        <w:pStyle w:val="Heading1"/>
+        <w:rPr>
+          <w:rStyle w:val="Heading1Char"/>
+          <w:b/>
+        </w:rPr>
+      </w:pPr>
+      <w:r>
+        <w:rPr>
+          <w:rStyle w:val="Heading1Char"/>
+          <w:b/>
+        </w:rPr>
+        <w:t>Analysis 6 &lt;</w:t>
+      </w:r>
+      <w:r>
+        <w:rPr>
+          <w:rStyle w:val="Heading1Char"/>
+          <w:b/>
+        </w:rPr>
         <w:t xml:space="preserve"> </w:t>
       </w:r>
       <w:r>
@@ -425,7 +583,55 @@
           <w:rStyle w:val="Heading1Char"/>
           <w:b/>
         </w:rPr>
-        <w:t>&gt;</w:t>
+        <w:t>Display a chart that shows mobile phone usage trend over time &gt;</w:t>
+      </w:r>
+      <w:r>
+        <w:rPr>
+          <w:noProof/>
+        </w:rPr>
+        <w:drawing>
+          <wp:inline distT="0" distB="0" distL="0" distR="0" wp14:anchorId="64244092" wp14:editId="1CAC0FBF">
+            <wp:extent cx="5943600" cy="612775"/>
+            <wp:effectExtent l="0" t="0" r="0" b="0"/>
+            <wp:docPr id="1653752413" name="Picture 1"/>
+            <wp:cNvGraphicFramePr>
+              <a:graphicFrameLocks xmlns:a="http://schemas.openxmlformats.org/drawingml/2006/main" noChangeAspect="1"/>
+            </wp:cNvGraphicFramePr>
+            <a:graphic xmlns:a="http://schemas.openxmlformats.org/drawingml/2006/main">
+              <a:graphicData uri="http://schemas.openxmlformats.org/drawingml/2006/picture">
+                <pic:pic xmlns:pic="http://schemas.openxmlformats.org/drawingml/2006/picture">
+                  <pic:nvPicPr>
+                    <pic:cNvPr id="1653752413" name=""/>
+                    <pic:cNvPicPr/>
+                  </pic:nvPicPr>
+                  <pic:blipFill>
+                    <a:blip r:embed="rId9"/>
+                    <a:stretch>
+                      <a:fillRect/>
+                    </a:stretch>
+                  </pic:blipFill>
+                  <pic:spPr>
+                    <a:xfrm>
+                      <a:off x="0" y="0"/>
+                      <a:ext cx="5943600" cy="612775"/>
+                    </a:xfrm>
+                    <a:prstGeom prst="rect">
+                      <a:avLst/>
+                    </a:prstGeom>
+                  </pic:spPr>
+                </pic:pic>
+              </a:graphicData>
+            </a:graphic>
+          </wp:inline>
+        </w:drawing>
+      </w:r>
+    </w:p>
+    <w:p>
+      <w:pPr>
+        <w:ind w:left="0"/>
+      </w:pPr>
+      <w:r>
+        <w:t>Mobile Phone usage rises during the end of the year.</w:t>
       </w:r>
     </w:p>
     <w:p>
@@ -437,109 +643,78 @@
           <w:rStyle w:val="Heading1Char"/>
           <w:b/>
         </w:rPr>
-        <w:t xml:space="preserve">Analysis </w:t>
+        <w:t>Analysis 7 &lt;</w:t>
       </w:r>
       <w:r>
         <w:rPr>
           <w:rStyle w:val="Heading1Char"/>
           <w:b/>
         </w:rPr>
-        <w:t>6</w:t>
+        <w:t xml:space="preserve"> </w:t>
       </w:r>
       <w:r>
         <w:rPr>
           <w:rStyle w:val="Heading1Char"/>
           <w:b/>
         </w:rPr>
-        <w:t xml:space="preserve"> &lt;</w:t>
-      </w:r>
-      <w:r>
-        <w:rPr>
-          <w:rStyle w:val="Heading1Char"/>
-          <w:b/>
-        </w:rPr>
-        <w:t xml:space="preserve"> </w:t>
-      </w:r>
-      <w:r>
-        <w:rPr>
-          <w:rStyle w:val="Heading1Char"/>
-          <w:b/>
-        </w:rPr>
-        <w:t xml:space="preserve">Display a chart that shows </w:t>
-      </w:r>
-      <w:r>
-        <w:rPr>
-          <w:rStyle w:val="Heading1Char"/>
-          <w:b/>
-        </w:rPr>
-        <w:t>mobile phone usage trend over time</w:t>
-      </w:r>
-      <w:r>
-        <w:rPr>
-          <w:rStyle w:val="Heading1Char"/>
-          <w:b/>
-        </w:rPr>
-        <w:t xml:space="preserve"> &gt;</w:t>
-      </w:r>
-    </w:p>
-    <w:p>
-      <w:pPr>
-        <w:pStyle w:val="Heading1"/>
-      </w:pPr>
-      <w:r>
-        <w:rPr>
-          <w:rStyle w:val="Heading1Char"/>
-          <w:b/>
-        </w:rPr>
-        <w:t xml:space="preserve">Analysis </w:t>
-      </w:r>
-      <w:r>
-        <w:rPr>
-          <w:rStyle w:val="Heading1Char"/>
-          <w:b/>
-        </w:rPr>
-        <w:t>7</w:t>
-      </w:r>
-      <w:r>
-        <w:rPr>
-          <w:rStyle w:val="Heading1Char"/>
-          <w:b/>
-        </w:rPr>
-        <w:t xml:space="preserve"> &lt;</w:t>
-      </w:r>
-      <w:r>
-        <w:rPr>
-          <w:rStyle w:val="Heading1Char"/>
-          <w:b/>
-        </w:rPr>
-        <w:t xml:space="preserve"> </w:t>
-      </w:r>
-      <w:r>
-        <w:rPr>
-          <w:rStyle w:val="Heading1Char"/>
-          <w:b/>
-        </w:rPr>
-        <w:t xml:space="preserve">Display a chart that shows </w:t>
-      </w:r>
-      <w:r>
-        <w:rPr>
-          <w:rStyle w:val="Heading1Char"/>
-          <w:b/>
-        </w:rPr>
-        <w:t>average penalty case cost over time</w:t>
-      </w:r>
-      <w:r>
-        <w:rPr>
-          <w:rStyle w:val="Heading1Char"/>
-          <w:b/>
-        </w:rPr>
-        <w:t xml:space="preserve"> &gt;</w:t>
+        <w:t>Display a chart that shows average penalty case cost over time &gt;</w:t>
+      </w:r>
+      <w:r>
+        <w:rPr>
+          <w:noProof/>
+        </w:rPr>
+        <w:drawing>
+          <wp:inline distT="0" distB="0" distL="0" distR="0" wp14:anchorId="4F494A9F" wp14:editId="12FA959E">
+            <wp:extent cx="5943600" cy="561340"/>
+            <wp:effectExtent l="0" t="0" r="0" b="0"/>
+            <wp:docPr id="1806285235" name="Picture 1"/>
+            <wp:cNvGraphicFramePr>
+              <a:graphicFrameLocks xmlns:a="http://schemas.openxmlformats.org/drawingml/2006/main" noChangeAspect="1"/>
+            </wp:cNvGraphicFramePr>
+            <a:graphic xmlns:a="http://schemas.openxmlformats.org/drawingml/2006/main">
+              <a:graphicData uri="http://schemas.openxmlformats.org/drawingml/2006/picture">
+                <pic:pic xmlns:pic="http://schemas.openxmlformats.org/drawingml/2006/picture">
+                  <pic:nvPicPr>
+                    <pic:cNvPr id="1806285235" name=""/>
+                    <pic:cNvPicPr/>
+                  </pic:nvPicPr>
+                  <pic:blipFill>
+                    <a:blip r:embed="rId10"/>
+                    <a:stretch>
+                      <a:fillRect/>
+                    </a:stretch>
+                  </pic:blipFill>
+                  <pic:spPr>
+                    <a:xfrm>
+                      <a:off x="0" y="0"/>
+                      <a:ext cx="5943600" cy="561340"/>
+                    </a:xfrm>
+                    <a:prstGeom prst="rect">
+                      <a:avLst/>
+                    </a:prstGeom>
+                  </pic:spPr>
+                </pic:pic>
+              </a:graphicData>
+            </a:graphic>
+          </wp:inline>
+        </w:drawing>
       </w:r>
     </w:p>
     <w:p>
       <w:pPr>
         <w:ind w:left="0"/>
       </w:pPr>
+      <w:r>
+        <w:t xml:space="preserve">The Average fine amount slowly </w:t>
+      </w:r>
+      <w:proofErr w:type="gramStart"/>
+      <w:r>
+        <w:t>raises</w:t>
+      </w:r>
+      <w:proofErr w:type="gramEnd"/>
+      <w:r>
+        <w:t xml:space="preserve"> during the year and jumps during the last month.</w:t>
+      </w:r>
     </w:p>
     <w:p/>
     <w:p>
@@ -564,8 +739,8 @@
       </w:pPr>
     </w:p>
     <w:sectPr>
-      <w:footerReference w:type="default" r:id="rId8"/>
-      <w:footerReference w:type="first" r:id="rId9"/>
+      <w:footerReference w:type="default" r:id="rId11"/>
+      <w:footerReference w:type="first" r:id="rId12"/>
       <w:pgSz w:w="12240" w:h="15840"/>
       <w:pgMar w:top="1440" w:right="1440" w:bottom="1440" w:left="1440" w:header="720" w:footer="720" w:gutter="0"/>
       <w:pgNumType w:start="1"/>
@@ -821,7 +996,7 @@
             <w:rPr>
               <w:noProof/>
             </w:rPr>
-            <w:t>3</w:t>
+            <w:t>4</w:t>
           </w:r>
           <w:r>
             <w:rPr>
@@ -1973,6 +2148,7 @@
     <w:rsid w:val="00A87883"/>
     <w:rsid w:val="00B11F8F"/>
     <w:rsid w:val="00C86712"/>
+    <w:rsid w:val="00F30251"/>
   </w:rsids>
   <m:mathPr>
     <m:mathFont m:val="Cambria Math"/>

</xml_diff>

<commit_message>
updated executive summary and functions
</commit_message>
<xml_diff>
--- a/Documentation/Executive Summary.docx
+++ b/Documentation/Executive Summary.docx
@@ -79,14 +79,14 @@
                 <w:text/>
               </w:sdtPr>
               <w:sdtContent>
-                <w:r>
-                  <w:t xml:space="preserve">Nikkelas Raines, Taiki </w:t>
-                </w:r>
                 <w:proofErr w:type="spellStart"/>
                 <w:r>
-                  <w:t>Matehe</w:t>
+                  <w:t>Nikkelas</w:t>
                 </w:r>
                 <w:proofErr w:type="spellEnd"/>
+                <w:r>
+                  <w:t xml:space="preserve"> Raines, Taiki Matehe</w:t>
+                </w:r>
               </w:sdtContent>
             </w:sdt>
           </w:p>
@@ -166,27 +166,26 @@
       </w:sdtContent>
     </w:sdt>
     <w:p>
-      <w:r>
-        <w:t xml:space="preserve">A </w:t>
-      </w:r>
-      <w:proofErr w:type="gramStart"/>
-      <w:r>
-        <w:t>100 to 150 word</w:t>
-      </w:r>
-      <w:proofErr w:type="gramEnd"/>
-      <w:r>
-        <w:t xml:space="preserve"> executive</w:t>
-      </w:r>
-      <w:r>
-        <w:t xml:space="preserve"> summary of your findings. Do this last.</w:t>
-      </w:r>
-    </w:p>
-    <w:p>
-      <w:pPr>
-        <w:ind w:left="0"/>
-      </w:pPr>
-      <w:r>
-        <w:br w:type="page"/>
+      <w:pPr>
+        <w:spacing w:line="276" w:lineRule="auto"/>
+      </w:pPr>
+      <w:r>
+        <w:t>The data showed that there was an increase in penalties towards the end of the year, especially with mobile phone usage.</w:t>
+      </w:r>
+      <w:r>
+        <w:t xml:space="preserve"> The average cost of the penalties over the year was also shown to be higher the later on in the year, meaning </w:t>
+      </w:r>
+      <w:r>
+        <w:t xml:space="preserve">that due to the holidays, people were more active driving around and the </w:t>
+      </w:r>
+      <w:r>
+        <w:t>fine</w:t>
+      </w:r>
+      <w:r>
+        <w:t xml:space="preserve"> costs </w:t>
+      </w:r>
+      <w:r>
+        <w:t>were increased.</w:t>
       </w:r>
     </w:p>
     <w:sdt>
@@ -212,7 +211,7 @@
     </w:sdt>
     <w:p>
       <w:pPr>
-        <w:spacing w:line="240" w:lineRule="auto"/>
+        <w:spacing w:line="276" w:lineRule="auto"/>
         <w:rPr>
           <w:rStyle w:val="Heading1Char"/>
           <w:rFonts w:asciiTheme="minorHAnsi" w:eastAsiaTheme="minorEastAsia" w:hAnsiTheme="minorHAnsi" w:cstheme="minorBidi"/>
@@ -253,214 +252,418 @@
         <w:rPr>
           <w:color w:val="000000" w:themeColor="text1"/>
         </w:rPr>
-        <w:t xml:space="preserve">date search which displays all data within 2 dates. The final </w:t>
-      </w:r>
-      <w:proofErr w:type="gramStart"/>
-      <w:r>
-        <w:rPr>
-          <w:color w:val="000000" w:themeColor="text1"/>
-        </w:rPr>
-        <w:t>tasks</w:t>
-      </w:r>
-      <w:proofErr w:type="gramEnd"/>
-      <w:r>
-        <w:rPr>
-          <w:color w:val="000000" w:themeColor="text1"/>
-        </w:rPr>
-        <w:t xml:space="preserve"> </w:t>
-      </w:r>
-      <w:proofErr w:type="gramStart"/>
-      <w:r>
-        <w:rPr>
-          <w:color w:val="000000" w:themeColor="text1"/>
-        </w:rPr>
-        <w:t>is</w:t>
-      </w:r>
-      <w:proofErr w:type="gramEnd"/>
-      <w:r>
-        <w:rPr>
-          <w:color w:val="000000" w:themeColor="text1"/>
-        </w:rPr>
-        <w:t xml:space="preserve"> a reset search toggle which either allows the data to reset between tasks or use the last edited data which allows for searching for a keyword within a timeframe.</w:t>
+        <w:t>date search which displays all data within 2 dates. The final tasks is a reset search toggle which either allows the data to reset between tasks or use the last edited data which allows for searching for a keyword within a timeframe.</w:t>
+      </w:r>
+      <w:r>
+        <w:rPr>
+          <w:rStyle w:val="Heading1Char"/>
+          <w:b w:val="0"/>
+        </w:rPr>
+        <w:br w:type="page"/>
       </w:r>
     </w:p>
     <w:p>
       <w:pPr>
-        <w:rPr>
-          <w:rStyle w:val="Heading1Char"/>
-        </w:rPr>
-      </w:pPr>
-      <w:r>
-        <w:rPr>
-          <w:rStyle w:val="Heading1Char"/>
-          <w:b w:val="0"/>
-        </w:rPr>
-        <w:br w:type="page"/>
+        <w:pStyle w:val="Heading1"/>
+      </w:pPr>
+      <w:r>
+        <w:rPr>
+          <w:rStyle w:val="Heading1Char"/>
+          <w:b/>
+        </w:rPr>
+        <w:lastRenderedPageBreak/>
+        <w:t>Analysis 1 &lt;</w:t>
+      </w:r>
+      <w:r>
+        <w:rPr>
+          <w:rStyle w:val="Heading1Char"/>
+          <w:b/>
+        </w:rPr>
+        <w:t xml:space="preserve">Display data of all penalty cases within a selected period </w:t>
+      </w:r>
+      <w:r>
+        <w:rPr>
+          <w:rStyle w:val="Heading1Char"/>
+          <w:b/>
+        </w:rPr>
+        <w:t>&gt;</w:t>
       </w:r>
     </w:p>
     <w:p>
       <w:pPr>
-        <w:pStyle w:val="Heading1"/>
-      </w:pPr>
-      <w:r>
-        <w:rPr>
-          <w:rStyle w:val="Heading1Char"/>
-          <w:b/>
-        </w:rPr>
-        <w:lastRenderedPageBreak/>
-        <w:t>Analysis 1 &lt;</w:t>
-      </w:r>
-      <w:r>
-        <w:rPr>
-          <w:rStyle w:val="Heading1Char"/>
-          <w:b/>
-        </w:rPr>
-        <w:t xml:space="preserve">Display data of all penalty cases within a selected period </w:t>
-      </w:r>
-      <w:r>
-        <w:rPr>
-          <w:rStyle w:val="Heading1Char"/>
-          <w:b/>
-        </w:rPr>
-        <w:t>&gt;</w:t>
+        <w:ind w:left="0"/>
+      </w:pPr>
+      <w:r>
+        <w:drawing>
+          <wp:inline distT="0" distB="0" distL="0" distR="0" wp14:anchorId="1931C810" wp14:editId="0B90F90E">
+            <wp:extent cx="5943600" cy="2279015"/>
+            <wp:effectExtent l="0" t="0" r="0" b="6985"/>
+            <wp:docPr id="659669779" name="Picture 1" descr="A screenshot of a computer&#10;&#10;Description automatically generated"/>
+            <wp:cNvGraphicFramePr>
+              <a:graphicFrameLocks xmlns:a="http://schemas.openxmlformats.org/drawingml/2006/main" noChangeAspect="1"/>
+            </wp:cNvGraphicFramePr>
+            <a:graphic xmlns:a="http://schemas.openxmlformats.org/drawingml/2006/main">
+              <a:graphicData uri="http://schemas.openxmlformats.org/drawingml/2006/picture">
+                <pic:pic xmlns:pic="http://schemas.openxmlformats.org/drawingml/2006/picture">
+                  <pic:nvPicPr>
+                    <pic:cNvPr id="659669779" name="Picture 1" descr="A screenshot of a computer&#10;&#10;Description automatically generated"/>
+                    <pic:cNvPicPr/>
+                  </pic:nvPicPr>
+                  <pic:blipFill>
+                    <a:blip r:embed="rId8"/>
+                    <a:stretch>
+                      <a:fillRect/>
+                    </a:stretch>
+                  </pic:blipFill>
+                  <pic:spPr>
+                    <a:xfrm>
+                      <a:off x="0" y="0"/>
+                      <a:ext cx="5943600" cy="2279015"/>
+                    </a:xfrm>
+                    <a:prstGeom prst="rect">
+                      <a:avLst/>
+                    </a:prstGeom>
+                  </pic:spPr>
+                </pic:pic>
+              </a:graphicData>
+            </a:graphic>
+          </wp:inline>
+        </w:drawing>
       </w:r>
     </w:p>
     <w:p>
       <w:pPr>
-        <w:rPr>
-          <w:color w:val="FF0000"/>
-        </w:rPr>
-      </w:pPr>
-      <w:r>
-        <w:rPr>
-          <w:color w:val="FF0000"/>
-        </w:rPr>
-        <w:t>Based on</w:t>
-      </w:r>
-      <w:r>
-        <w:rPr>
-          <w:color w:val="FF0000"/>
-        </w:rPr>
-        <w:t xml:space="preserve"> the requirements of your dataset, put the results of your analysis of a </w:t>
-      </w:r>
-      <w:proofErr w:type="gramStart"/>
-      <w:r>
-        <w:rPr>
-          <w:color w:val="FF0000"/>
-        </w:rPr>
-        <w:t>12 month</w:t>
-      </w:r>
-      <w:proofErr w:type="gramEnd"/>
-      <w:r>
-        <w:rPr>
-          <w:color w:val="FF0000"/>
-        </w:rPr>
-        <w:t xml:space="preserve"> date period for each of the required functionalities in these sections. Change the title names to reflect your dataset and the analysis being performed.</w:t>
-      </w:r>
-      <w:r>
-        <w:rPr>
-          <w:color w:val="FF0000"/>
-        </w:rPr>
-        <w:t xml:space="preserve"> You may include images from your program as well as your own description of the results.</w:t>
+        <w:ind w:left="0"/>
+      </w:pPr>
+      <w:r>
+        <w:t>Half way through the data provided. Search shows all penalty cases within a selected period (01/01/2014 – 01/01/2015).</w:t>
+      </w:r>
+    </w:p>
+    <w:p/>
+    <w:p>
+      <w:pPr>
+        <w:pStyle w:val="Heading1"/>
+      </w:pPr>
+      <w:r>
+        <w:rPr>
+          <w:rStyle w:val="Heading1Char"/>
+          <w:b/>
+        </w:rPr>
+        <w:lastRenderedPageBreak/>
+        <w:t>Analysis 2 &lt;</w:t>
+      </w:r>
+      <w:r>
+        <w:rPr>
+          <w:rStyle w:val="Heading1Char"/>
+          <w:b/>
+        </w:rPr>
+        <w:t xml:space="preserve"> Toggle Data frame search reset</w:t>
+      </w:r>
+      <w:r>
+        <w:rPr>
+          <w:rStyle w:val="Heading1Char"/>
+          <w:b/>
+        </w:rPr>
+        <w:t>&gt;</w:t>
       </w:r>
     </w:p>
     <w:p>
       <w:pPr>
-        <w:pStyle w:val="Heading1"/>
-      </w:pPr>
-      <w:r>
-        <w:rPr>
-          <w:rStyle w:val="Heading1Char"/>
-          <w:b/>
-        </w:rPr>
-        <w:t>Analysis 2 &lt;</w:t>
-      </w:r>
-      <w:r>
-        <w:rPr>
-          <w:rStyle w:val="Heading1Char"/>
-          <w:b/>
-        </w:rPr>
-        <w:t xml:space="preserve"> Toggle Data frame search reset</w:t>
-      </w:r>
-      <w:r>
-        <w:rPr>
-          <w:rStyle w:val="Heading1Char"/>
-          <w:b/>
-        </w:rPr>
-        <w:t>&gt;</w:t>
+        <w:ind w:left="0"/>
+      </w:pPr>
+      <w:r>
+        <w:drawing>
+          <wp:inline distT="0" distB="0" distL="0" distR="0" wp14:anchorId="363082AC" wp14:editId="22B757C7">
+            <wp:extent cx="5943600" cy="3241675"/>
+            <wp:effectExtent l="0" t="0" r="0" b="0"/>
+            <wp:docPr id="1926124261" name="Picture 1"/>
+            <wp:cNvGraphicFramePr>
+              <a:graphicFrameLocks xmlns:a="http://schemas.openxmlformats.org/drawingml/2006/main" noChangeAspect="1"/>
+            </wp:cNvGraphicFramePr>
+            <a:graphic xmlns:a="http://schemas.openxmlformats.org/drawingml/2006/main">
+              <a:graphicData uri="http://schemas.openxmlformats.org/drawingml/2006/picture">
+                <pic:pic xmlns:pic="http://schemas.openxmlformats.org/drawingml/2006/picture">
+                  <pic:nvPicPr>
+                    <pic:cNvPr id="1926124261" name=""/>
+                    <pic:cNvPicPr/>
+                  </pic:nvPicPr>
+                  <pic:blipFill>
+                    <a:blip r:embed="rId9"/>
+                    <a:stretch>
+                      <a:fillRect/>
+                    </a:stretch>
+                  </pic:blipFill>
+                  <pic:spPr>
+                    <a:xfrm>
+                      <a:off x="0" y="0"/>
+                      <a:ext cx="5943600" cy="3241675"/>
+                    </a:xfrm>
+                    <a:prstGeom prst="rect">
+                      <a:avLst/>
+                    </a:prstGeom>
+                  </pic:spPr>
+                </pic:pic>
+              </a:graphicData>
+            </a:graphic>
+          </wp:inline>
+        </w:drawing>
       </w:r>
     </w:p>
     <w:p>
       <w:pPr>
-        <w:pStyle w:val="Heading1"/>
-      </w:pPr>
-      <w:r>
-        <w:rPr>
-          <w:rStyle w:val="Heading1Char"/>
-          <w:b/>
-        </w:rPr>
-        <w:t>Analysis 3 &lt;</w:t>
-      </w:r>
-      <w:r>
-        <w:rPr>
-          <w:rStyle w:val="Heading1Char"/>
-          <w:b/>
-        </w:rPr>
-        <w:t>Retrieves all cases captures by radar or camera based on offense description</w:t>
-      </w:r>
-      <w:r>
-        <w:rPr>
-          <w:rStyle w:val="Heading1Char"/>
-          <w:b/>
-        </w:rPr>
-        <w:t>&gt;</w:t>
+        <w:ind w:left="0"/>
+      </w:pPr>
+      <w:r>
+        <w:t xml:space="preserve">Image above shows the reset toggle off. Displays data within the selected period and with the given keyword </w:t>
+      </w:r>
+      <w:r>
+        <w:t>(01/01/2014 – 01/01/2015</w:t>
+      </w:r>
+      <w:r>
+        <w:t>, ‘parking’</w:t>
+      </w:r>
+      <w:r>
+        <w:t>).</w:t>
       </w:r>
     </w:p>
     <w:p>
       <w:pPr>
-        <w:pStyle w:val="Heading1"/>
-        <w:rPr>
-          <w:rStyle w:val="Heading1Char"/>
-          <w:b/>
-        </w:rPr>
-      </w:pPr>
-      <w:r>
-        <w:rPr>
-          <w:rStyle w:val="Heading1Char"/>
-          <w:b/>
-        </w:rPr>
-        <w:t>Analysis 4 &lt;</w:t>
-      </w:r>
-      <w:r>
-        <w:rPr>
-          <w:rStyle w:val="Heading1Char"/>
-          <w:b/>
-        </w:rPr>
-        <w:t>Display data of all penalty cases with a keyword specified</w:t>
-      </w:r>
-      <w:r>
-        <w:rPr>
-          <w:rStyle w:val="Heading1Char"/>
-          <w:b/>
-        </w:rPr>
-        <w:t>&gt;</w:t>
+        <w:ind w:left="0"/>
+      </w:pPr>
+      <w:r>
+        <w:drawing>
+          <wp:inline distT="0" distB="0" distL="0" distR="0" wp14:anchorId="3C2CF101" wp14:editId="4E11DBF0">
+            <wp:extent cx="5943600" cy="3138170"/>
+            <wp:effectExtent l="0" t="0" r="0" b="5080"/>
+            <wp:docPr id="1281614867" name="Picture 1" descr="A screenshot of a computer&#10;&#10;Description automatically generated"/>
+            <wp:cNvGraphicFramePr>
+              <a:graphicFrameLocks xmlns:a="http://schemas.openxmlformats.org/drawingml/2006/main" noChangeAspect="1"/>
+            </wp:cNvGraphicFramePr>
+            <a:graphic xmlns:a="http://schemas.openxmlformats.org/drawingml/2006/main">
+              <a:graphicData uri="http://schemas.openxmlformats.org/drawingml/2006/picture">
+                <pic:pic xmlns:pic="http://schemas.openxmlformats.org/drawingml/2006/picture">
+                  <pic:nvPicPr>
+                    <pic:cNvPr id="1281614867" name="Picture 1" descr="A screenshot of a computer&#10;&#10;Description automatically generated"/>
+                    <pic:cNvPicPr/>
+                  </pic:nvPicPr>
+                  <pic:blipFill>
+                    <a:blip r:embed="rId10"/>
+                    <a:stretch>
+                      <a:fillRect/>
+                    </a:stretch>
+                  </pic:blipFill>
+                  <pic:spPr>
+                    <a:xfrm>
+                      <a:off x="0" y="0"/>
+                      <a:ext cx="5943600" cy="3138170"/>
+                    </a:xfrm>
+                    <a:prstGeom prst="rect">
+                      <a:avLst/>
+                    </a:prstGeom>
+                  </pic:spPr>
+                </pic:pic>
+              </a:graphicData>
+            </a:graphic>
+          </wp:inline>
+        </w:drawing>
       </w:r>
     </w:p>
     <w:p>
       <w:pPr>
+        <w:ind w:left="0"/>
+      </w:pPr>
+      <w:r>
+        <w:lastRenderedPageBreak/>
+        <w:t>Image above shows reset toggle on. Displays data only with given keyword (‘parking’).</w:t>
+      </w:r>
+    </w:p>
+    <w:p>
+      <w:pPr>
+        <w:pStyle w:val="Heading1"/>
+        <w:rPr>
+          <w:rStyle w:val="Heading1Char"/>
+          <w:b/>
+        </w:rPr>
+      </w:pPr>
+      <w:r>
+        <w:rPr>
+          <w:rStyle w:val="Heading1Char"/>
+          <w:b/>
+        </w:rPr>
+        <w:t>Analysis 3 &lt;</w:t>
+      </w:r>
+      <w:r>
+        <w:rPr>
+          <w:rStyle w:val="Heading1Char"/>
+          <w:b/>
+        </w:rPr>
+        <w:t xml:space="preserve">Retrieves all cases captures by radar or camera based on </w:t>
+      </w:r>
+      <w:r>
+        <w:rPr>
+          <w:rStyle w:val="Heading1Char"/>
+          <w:b/>
+        </w:rPr>
+        <w:t>offence description</w:t>
+      </w:r>
+      <w:r>
+        <w:rPr>
+          <w:rStyle w:val="Heading1Char"/>
+          <w:b/>
+        </w:rPr>
+        <w:t>&gt;</w:t>
+      </w:r>
+    </w:p>
+    <w:p>
+      <w:pPr>
+        <w:ind w:left="0"/>
+      </w:pPr>
+      <w:r>
+        <w:drawing>
+          <wp:inline distT="0" distB="0" distL="0" distR="0" wp14:anchorId="5A4DE7E7" wp14:editId="04916E55">
+            <wp:extent cx="5943600" cy="2332355"/>
+            <wp:effectExtent l="0" t="0" r="0" b="0"/>
+            <wp:docPr id="1140777150" name="Picture 1" descr="A screenshot of a computer&#10;&#10;Description automatically generated"/>
+            <wp:cNvGraphicFramePr>
+              <a:graphicFrameLocks xmlns:a="http://schemas.openxmlformats.org/drawingml/2006/main" noChangeAspect="1"/>
+            </wp:cNvGraphicFramePr>
+            <a:graphic xmlns:a="http://schemas.openxmlformats.org/drawingml/2006/main">
+              <a:graphicData uri="http://schemas.openxmlformats.org/drawingml/2006/picture">
+                <pic:pic xmlns:pic="http://schemas.openxmlformats.org/drawingml/2006/picture">
+                  <pic:nvPicPr>
+                    <pic:cNvPr id="1140777150" name="Picture 1" descr="A screenshot of a computer&#10;&#10;Description automatically generated"/>
+                    <pic:cNvPicPr/>
+                  </pic:nvPicPr>
+                  <pic:blipFill>
+                    <a:blip r:embed="rId11"/>
+                    <a:stretch>
+                      <a:fillRect/>
+                    </a:stretch>
+                  </pic:blipFill>
+                  <pic:spPr>
+                    <a:xfrm>
+                      <a:off x="0" y="0"/>
+                      <a:ext cx="5943600" cy="2332355"/>
+                    </a:xfrm>
+                    <a:prstGeom prst="rect">
+                      <a:avLst/>
+                    </a:prstGeom>
+                  </pic:spPr>
+                </pic:pic>
+              </a:graphicData>
+            </a:graphic>
+          </wp:inline>
+        </w:drawing>
+      </w:r>
+    </w:p>
+    <w:p>
+      <w:pPr>
+        <w:ind w:left="0"/>
+      </w:pPr>
+      <w:r>
+        <w:t>Image above shows search of all cases detected with a camera. Displays data with the description ‘Camera Detected’. The ‘Video Data’ button is the input.</w:t>
+      </w:r>
+    </w:p>
+    <w:p>
+      <w:pPr>
+        <w:pStyle w:val="Heading1"/>
+        <w:rPr>
+          <w:rStyle w:val="Heading1Char"/>
+          <w:b/>
+        </w:rPr>
+      </w:pPr>
+      <w:r>
+        <w:rPr>
+          <w:rStyle w:val="Heading1Char"/>
+          <w:b/>
+        </w:rPr>
+        <w:lastRenderedPageBreak/>
+        <w:t>Analysis 4 &lt;</w:t>
+      </w:r>
+      <w:r>
+        <w:rPr>
+          <w:rStyle w:val="Heading1Char"/>
+          <w:b/>
+        </w:rPr>
+        <w:t>Display data of all penalty cases with a keyword specified</w:t>
+      </w:r>
+      <w:r>
+        <w:rPr>
+          <w:rStyle w:val="Heading1Char"/>
+          <w:b/>
+        </w:rPr>
+        <w:t>&gt;</w:t>
+      </w:r>
+    </w:p>
+    <w:p>
+      <w:pPr>
+        <w:ind w:left="0"/>
+      </w:pPr>
+      <w:r>
+        <w:rPr>
+          <w:rStyle w:val="Heading1Char"/>
+        </w:rPr>
+        <w:drawing>
+          <wp:inline distT="0" distB="0" distL="0" distR="0" wp14:anchorId="1EDF1A24" wp14:editId="2742B0EE">
+            <wp:extent cx="5943600" cy="3239135"/>
+            <wp:effectExtent l="0" t="0" r="0" b="0"/>
+            <wp:docPr id="1396407806" name="Picture 1" descr="A screenshot of a computer&#10;&#10;Description automatically generated"/>
+            <wp:cNvGraphicFramePr>
+              <a:graphicFrameLocks xmlns:a="http://schemas.openxmlformats.org/drawingml/2006/main" noChangeAspect="1"/>
+            </wp:cNvGraphicFramePr>
+            <a:graphic xmlns:a="http://schemas.openxmlformats.org/drawingml/2006/main">
+              <a:graphicData uri="http://schemas.openxmlformats.org/drawingml/2006/picture">
+                <pic:pic xmlns:pic="http://schemas.openxmlformats.org/drawingml/2006/picture">
+                  <pic:nvPicPr>
+                    <pic:cNvPr id="1396407806" name="Picture 1" descr="A screenshot of a computer&#10;&#10;Description automatically generated"/>
+                    <pic:cNvPicPr/>
+                  </pic:nvPicPr>
+                  <pic:blipFill>
+                    <a:blip r:embed="rId12"/>
+                    <a:stretch>
+                      <a:fillRect/>
+                    </a:stretch>
+                  </pic:blipFill>
+                  <pic:spPr>
+                    <a:xfrm>
+                      <a:off x="0" y="0"/>
+                      <a:ext cx="5943600" cy="3239135"/>
+                    </a:xfrm>
+                    <a:prstGeom prst="rect">
+                      <a:avLst/>
+                    </a:prstGeom>
+                  </pic:spPr>
+                </pic:pic>
+              </a:graphicData>
+            </a:graphic>
+          </wp:inline>
+        </w:drawing>
+      </w:r>
+    </w:p>
+    <w:p>
+      <w:pPr>
+        <w:ind w:left="0"/>
+      </w:pPr>
+      <w:r>
+        <w:t>Image above shows searching for the word tree. Displays all data in the description column containing the word ‘tree’, non-case sensitive. First row contains the keyword tree in the word ‘street’.</w:t>
+      </w:r>
+    </w:p>
+    <w:p>
+      <w:pPr>
         <w:spacing w:line="276" w:lineRule="auto"/>
         <w:ind w:left="0"/>
         <w:rPr>
           <w:rStyle w:val="Heading1Char"/>
         </w:rPr>
       </w:pPr>
-      <w:r>
-        <w:rPr>
-          <w:rStyle w:val="Heading1Char"/>
-          <w:b w:val="0"/>
-        </w:rPr>
-        <w:br w:type="page"/>
-      </w:r>
+    </w:p>
+    <w:p>
+      <w:pPr>
+        <w:ind w:left="0"/>
+        <w:rPr>
+          <w:rStyle w:val="Heading1Char"/>
+        </w:rPr>
+      </w:pPr>
     </w:p>
     <w:p>
       <w:pPr>
@@ -519,7 +722,7 @@
                     <pic:cNvPicPr/>
                   </pic:nvPicPr>
                   <pic:blipFill>
-                    <a:blip r:embed="rId8"/>
+                    <a:blip r:embed="rId13"/>
                     <a:stretch>
                       <a:fillRect/>
                     </a:stretch>
@@ -545,15 +748,7 @@
         <w:ind w:left="0"/>
       </w:pPr>
       <w:r>
-        <w:t xml:space="preserve">Most cases are around 20 while one jumps to 75 which means </w:t>
-      </w:r>
-      <w:proofErr w:type="gramStart"/>
-      <w:r>
-        <w:t>its</w:t>
-      </w:r>
-      <w:proofErr w:type="gramEnd"/>
-      <w:r>
-        <w:t xml:space="preserve"> over 50 as there is a limit to not cause the other bars to be too small.</w:t>
+        <w:t>Most cases are around 20 while one jumps to 75 which means its over 50 as there is a limit to not cause the other bars to be too small.</w:t>
       </w:r>
     </w:p>
     <w:p>
@@ -605,7 +800,7 @@
                     <pic:cNvPicPr/>
                   </pic:nvPicPr>
                   <pic:blipFill>
-                    <a:blip r:embed="rId9"/>
+                    <a:blip r:embed="rId14"/>
                     <a:stretch>
                       <a:fillRect/>
                     </a:stretch>
@@ -679,7 +874,7 @@
                     <pic:cNvPicPr/>
                   </pic:nvPicPr>
                   <pic:blipFill>
-                    <a:blip r:embed="rId10"/>
+                    <a:blip r:embed="rId15"/>
                     <a:stretch>
                       <a:fillRect/>
                     </a:stretch>
@@ -705,15 +900,7 @@
         <w:ind w:left="0"/>
       </w:pPr>
       <w:r>
-        <w:t xml:space="preserve">The Average fine amount slowly </w:t>
-      </w:r>
-      <w:proofErr w:type="gramStart"/>
-      <w:r>
-        <w:t>raises</w:t>
-      </w:r>
-      <w:proofErr w:type="gramEnd"/>
-      <w:r>
-        <w:t xml:space="preserve"> during the year and jumps during the last month.</w:t>
+        <w:t>The Average fine amount slowly raises during the year and jumps during the last month.</w:t>
       </w:r>
     </w:p>
     <w:p/>
@@ -739,8 +926,8 @@
       </w:pPr>
     </w:p>
     <w:sectPr>
-      <w:footerReference w:type="default" r:id="rId11"/>
-      <w:footerReference w:type="first" r:id="rId12"/>
+      <w:footerReference w:type="default" r:id="rId16"/>
+      <w:footerReference w:type="first" r:id="rId17"/>
       <w:pgSz w:w="12240" w:h="15840"/>
       <w:pgMar w:top="1440" w:right="1440" w:bottom="1440" w:left="1440" w:header="720" w:footer="720" w:gutter="0"/>
       <w:pgNumType w:start="1"/>
@@ -917,15 +1104,6 @@
               </w:rPr>
             </w:sdtEndPr>
             <w:sdtContent>
-              <w:r>
-                <w:rPr>
-                  <w:rStyle w:val="Heading2Char"/>
-                  <w:rFonts w:asciiTheme="minorHAnsi" w:eastAsiaTheme="minorEastAsia" w:hAnsiTheme="minorHAnsi" w:cstheme="minorBidi"/>
-                  <w:sz w:val="22"/>
-                  <w:szCs w:val="22"/>
-                </w:rPr>
-                <w:t xml:space="preserve">Nikkelas Raines, Taiki </w:t>
-              </w:r>
               <w:proofErr w:type="spellStart"/>
               <w:r>
                 <w:rPr>
@@ -934,9 +1112,18 @@
                   <w:sz w:val="22"/>
                   <w:szCs w:val="22"/>
                 </w:rPr>
-                <w:t>Matehe</w:t>
+                <w:t>Nikkelas</w:t>
               </w:r>
               <w:proofErr w:type="spellEnd"/>
+              <w:r>
+                <w:rPr>
+                  <w:rStyle w:val="Heading2Char"/>
+                  <w:rFonts w:asciiTheme="minorHAnsi" w:eastAsiaTheme="minorEastAsia" w:hAnsiTheme="minorHAnsi" w:cstheme="minorBidi"/>
+                  <w:sz w:val="22"/>
+                  <w:szCs w:val="22"/>
+                </w:rPr>
+                <w:t xml:space="preserve"> Raines, Taiki Matehe</w:t>
+              </w:r>
             </w:sdtContent>
           </w:sdt>
         </w:p>
@@ -996,7 +1183,7 @@
             <w:rPr>
               <w:noProof/>
             </w:rPr>
-            <w:t>4</w:t>
+            <w:t>6</w:t>
           </w:r>
           <w:r>
             <w:rPr>
@@ -1065,15 +1252,6 @@
         </w:rPr>
       </w:sdtEndPr>
       <w:sdtContent>
-        <w:r>
-          <w:rPr>
-            <w:rStyle w:val="Heading2Char"/>
-            <w:rFonts w:asciiTheme="minorHAnsi" w:eastAsiaTheme="minorEastAsia" w:hAnsiTheme="minorHAnsi" w:cstheme="minorBidi"/>
-            <w:sz w:val="22"/>
-            <w:szCs w:val="22"/>
-          </w:rPr>
-          <w:t xml:space="preserve">Nikkelas Raines, Taiki </w:t>
-        </w:r>
         <w:proofErr w:type="spellStart"/>
         <w:r>
           <w:rPr>
@@ -1082,9 +1260,18 @@
             <w:sz w:val="22"/>
             <w:szCs w:val="22"/>
           </w:rPr>
-          <w:t>Matehe</w:t>
+          <w:t>Nikkelas</w:t>
         </w:r>
         <w:proofErr w:type="spellEnd"/>
+        <w:r>
+          <w:rPr>
+            <w:rStyle w:val="Heading2Char"/>
+            <w:rFonts w:asciiTheme="minorHAnsi" w:eastAsiaTheme="minorEastAsia" w:hAnsiTheme="minorHAnsi" w:cstheme="minorBidi"/>
+            <w:sz w:val="22"/>
+            <w:szCs w:val="22"/>
+          </w:rPr>
+          <w:t xml:space="preserve"> Raines, Taiki Matehe</w:t>
+        </w:r>
       </w:sdtContent>
     </w:sdt>
     <w:r>
@@ -2115,14 +2302,14 @@
     <w:charset w:val="00"/>
     <w:family w:val="swiss"/>
     <w:pitch w:val="variable"/>
-    <w:sig w:usb0="E4002EFF" w:usb1="C000247B" w:usb2="00000009" w:usb3="00000000" w:csb0="000001FF" w:csb1="00000000"/>
+    <w:sig w:usb0="E4002EFF" w:usb1="C200247B" w:usb2="00000009" w:usb3="00000000" w:csb0="000001FF" w:csb1="00000000"/>
   </w:font>
   <w:font w:name="Calibri Light">
     <w:panose1 w:val="020F0302020204030204"/>
     <w:charset w:val="00"/>
     <w:family w:val="swiss"/>
     <w:pitch w:val="variable"/>
-    <w:sig w:usb0="E4002EFF" w:usb1="C000247B" w:usb2="00000009" w:usb3="00000000" w:csb0="000001FF" w:csb1="00000000"/>
+    <w:sig w:usb0="E4002EFF" w:usb1="C200247B" w:usb2="00000009" w:usb3="00000000" w:csb0="000001FF" w:csb1="00000000"/>
   </w:font>
 </w:fonts>
 </file>
@@ -2144,6 +2331,7 @@
   <w:rsids>
     <w:rsidRoot w:val="00854693"/>
     <w:rsid w:val="0015183A"/>
+    <w:rsid w:val="00834D98"/>
     <w:rsid w:val="00854693"/>
     <w:rsid w:val="00A87883"/>
     <w:rsid w:val="00B11F8F"/>

</xml_diff>